<commit_message>
Pharmacy Error Tracker Risk List and Project Plan - Pharmacy Error Tracker revised and updated. Inception Phase Status Assessment completed. Elaboration Iteration Plan 1 completed. 20180413 - Meeting Minutes completed.
Signed-off-by: Jette McKellar <jette.mckellar@yahoo.com>
</commit_message>
<xml_diff>
--- a/documents/Project Plan - Pharmacy Error Tracker.docx
+++ b/documents/Project Plan - Pharmacy Error Tracker.docx
@@ -952,6 +952,24 @@
                 <w:sz w:val="16"/>
                 <w:szCs w:val="16"/>
               </w:rPr>
+              <w:t xml:space="preserve">Implement MySQL database </w:t>
+            </w:r>
+          </w:p>
+          <w:p>
+            <w:pPr>
+              <w:pStyle w:val="BodyText"/>
+              <w:spacing w:before="60"/>
+              <w:ind w:left="0"/>
+              <w:rPr>
+                <w:sz w:val="16"/>
+                <w:szCs w:val="16"/>
+              </w:rPr>
+            </w:pPr>
+            <w:r>
+              <w:rPr>
+                <w:sz w:val="16"/>
+                <w:szCs w:val="16"/>
+              </w:rPr>
               <w:t xml:space="preserve">Complete Development Testing for </w:t>
             </w:r>
             <w:r>
@@ -1105,24 +1123,6 @@
                 <w:sz w:val="16"/>
                 <w:szCs w:val="16"/>
               </w:rPr>
-              <w:t xml:space="preserve">Implement MySQL database </w:t>
-            </w:r>
-          </w:p>
-          <w:p>
-            <w:pPr>
-              <w:pStyle w:val="BodyText"/>
-              <w:spacing w:before="60"/>
-              <w:ind w:left="0"/>
-              <w:rPr>
-                <w:sz w:val="16"/>
-                <w:szCs w:val="16"/>
-              </w:rPr>
-            </w:pPr>
-            <w:r>
-              <w:rPr>
-                <w:sz w:val="16"/>
-                <w:szCs w:val="16"/>
-              </w:rPr>
               <w:t xml:space="preserve">Complete Development and Integration Testing for </w:t>
             </w:r>
             <w:r>
@@ -1324,6 +1324,8 @@
               </w:rPr>
               <w:t xml:space="preserve"> work on “Log in”, “</w:t>
             </w:r>
+            <w:bookmarkStart w:id="9" w:name="_GoBack"/>
+            <w:bookmarkEnd w:id="9"/>
             <w:r>
               <w:rPr>
                 <w:sz w:val="16"/>
@@ -1495,6 +1497,24 @@
                 <w:szCs w:val="16"/>
               </w:rPr>
               <w:t>Contingency</w:t>
+            </w:r>
+          </w:p>
+          <w:p>
+            <w:pPr>
+              <w:pStyle w:val="BodyText"/>
+              <w:spacing w:before="60"/>
+              <w:ind w:left="0"/>
+              <w:rPr>
+                <w:sz w:val="16"/>
+                <w:szCs w:val="16"/>
+              </w:rPr>
+            </w:pPr>
+            <w:r>
+              <w:rPr>
+                <w:sz w:val="16"/>
+                <w:szCs w:val="16"/>
+              </w:rPr>
+              <w:t>Revise all documentation for LCAM: Project Vision, Requirement Model, Final Architecture, Risk List, Master Test Plan, Project Plan.</w:t>
             </w:r>
           </w:p>
           <w:p>
@@ -1806,16 +1826,7 @@
                 <w:sz w:val="16"/>
                 <w:szCs w:val="16"/>
               </w:rPr>
-              <w:t>listed</w:t>
-            </w:r>
-            <w:bookmarkStart w:id="9" w:name="_GoBack"/>
-            <w:bookmarkEnd w:id="9"/>
-            <w:r>
-              <w:rPr>
-                <w:sz w:val="16"/>
-                <w:szCs w:val="16"/>
-              </w:rPr>
-              <w:t xml:space="preserve"> Use Cases</w:t>
+              <w:t>listed Use Cases</w:t>
             </w:r>
             <w:r>
               <w:rPr>
@@ -4446,6 +4457,7 @@
     <w:lsdException w:name="HTML Sample" w:semiHidden="1" w:unhideWhenUsed="1"/>
     <w:lsdException w:name="HTML Typewriter" w:semiHidden="1" w:unhideWhenUsed="1"/>
     <w:lsdException w:name="HTML Variable" w:semiHidden="1" w:unhideWhenUsed="1"/>
+    <w:lsdException w:name="Normal Table" w:semiHidden="1" w:unhideWhenUsed="1"/>
     <w:lsdException w:name="annotation subject" w:semiHidden="1" w:unhideWhenUsed="1"/>
     <w:lsdException w:name="No List" w:semiHidden="1" w:unhideWhenUsed="1"/>
     <w:lsdException w:name="Outline List 1" w:semiHidden="1" w:unhideWhenUsed="1"/>
@@ -4489,8 +4501,10 @@
     <w:lsdException w:name="Table Elegant" w:semiHidden="1" w:unhideWhenUsed="1"/>
     <w:lsdException w:name="Table Professional" w:semiHidden="1" w:unhideWhenUsed="1"/>
     <w:lsdException w:name="Table Subtle 1" w:semiHidden="1" w:unhideWhenUsed="1"/>
+    <w:lsdException w:name="Table Subtle 2" w:semiHidden="1" w:unhideWhenUsed="1"/>
     <w:lsdException w:name="Table Web 1" w:semiHidden="1" w:unhideWhenUsed="1"/>
     <w:lsdException w:name="Table Web 2" w:semiHidden="1" w:unhideWhenUsed="1"/>
+    <w:lsdException w:name="Table Web 3" w:semiHidden="1" w:unhideWhenUsed="1"/>
     <w:lsdException w:name="Balloon Text" w:semiHidden="1" w:unhideWhenUsed="1"/>
     <w:lsdException w:name="Table Grid" w:uiPriority="39"/>
     <w:lsdException w:name="Table Theme" w:semiHidden="1" w:unhideWhenUsed="1"/>

</xml_diff>

<commit_message>
Updated Project Plan. - Added "Edit Error Submission Form" to Construction Phase (This was initially planned for completion in the Iteration phase, but as we decided on the framework and worked on implementation, we stripped most of this feature, greatly reducing the risk.) - Reorganised order of Use Case completion in Construction Phase. (Grouping similar use cases together should reduce the risk involved).
</commit_message>
<xml_diff>
--- a/documents/Project Plan - Pharmacy Error Tracker.docx
+++ b/documents/Project Plan - Pharmacy Error Tracker.docx
@@ -35,11 +35,11 @@
       <w:pPr>
         <w:pStyle w:val="Heading1"/>
       </w:pPr>
-      <w:bookmarkStart w:id="0" w:name="_Toc524312826"/>
-      <w:bookmarkStart w:id="1" w:name="_Toc20734058"/>
-      <w:bookmarkStart w:id="2" w:name="_Toc447095880"/>
-      <w:bookmarkStart w:id="3" w:name="_Toc456598586"/>
-      <w:bookmarkStart w:id="4" w:name="_Toc456600917"/>
+      <w:bookmarkStart w:name="_Toc524312826" w:id="0"/>
+      <w:bookmarkStart w:name="_Toc20734058" w:id="1"/>
+      <w:bookmarkStart w:name="_Toc447095880" w:id="2"/>
+      <w:bookmarkStart w:name="_Toc456598586" w:id="3"/>
+      <w:bookmarkStart w:name="_Toc456600917" w:id="4"/>
       <w:r>
         <w:t>Introduction</w:t>
       </w:r>
@@ -64,8 +64,8 @@
       <w:pPr>
         <w:pStyle w:val="Heading1"/>
       </w:pPr>
-      <w:bookmarkStart w:id="5" w:name="_Toc524312837"/>
-      <w:bookmarkStart w:id="6" w:name="_Toc20734060"/>
+      <w:bookmarkStart w:name="_Toc524312837" w:id="5"/>
+      <w:bookmarkStart w:name="_Toc20734060" w:id="6"/>
       <w:r>
         <w:t>Project organization</w:t>
       </w:r>
@@ -101,8 +101,8 @@
         <w:pStyle w:val="Heading1"/>
         <w:spacing w:before="240"/>
       </w:pPr>
-      <w:bookmarkStart w:id="7" w:name="_Toc524312847"/>
-      <w:bookmarkStart w:id="8" w:name="_Toc20734070"/>
+      <w:bookmarkStart w:name="_Toc524312847" w:id="7"/>
+      <w:bookmarkStart w:name="_Toc20734070" w:id="8"/>
       <w:r>
         <w:t xml:space="preserve">Project practices and measurements </w:t>
       </w:r>
@@ -176,12 +176,12 @@
         <w:tblW w:w="10206" w:type="dxa"/>
         <w:tblInd w:w="-5" w:type="dxa"/>
         <w:tblBorders>
-          <w:top w:val="single" w:sz="4" w:space="0" w:color="auto"/>
-          <w:left w:val="single" w:sz="4" w:space="0" w:color="auto"/>
-          <w:bottom w:val="single" w:sz="4" w:space="0" w:color="auto"/>
-          <w:right w:val="single" w:sz="4" w:space="0" w:color="auto"/>
-          <w:insideH w:val="single" w:sz="4" w:space="0" w:color="auto"/>
-          <w:insideV w:val="single" w:sz="4" w:space="0" w:color="auto"/>
+          <w:top w:val="single" w:color="auto" w:sz="4" w:space="0"/>
+          <w:left w:val="single" w:color="auto" w:sz="4" w:space="0"/>
+          <w:bottom w:val="single" w:color="auto" w:sz="4" w:space="0"/>
+          <w:right w:val="single" w:color="auto" w:sz="4" w:space="0"/>
+          <w:insideH w:val="single" w:color="auto" w:sz="4" w:space="0"/>
+          <w:insideV w:val="single" w:color="auto" w:sz="4" w:space="0"/>
         </w:tblBorders>
         <w:tblLook w:val="0000" w:firstRow="0" w:lastRow="0" w:firstColumn="0" w:lastColumn="0" w:noHBand="0" w:noVBand="0"/>
       </w:tblPr>
@@ -1324,7 +1324,7 @@
               </w:rPr>
               <w:t xml:space="preserve"> work on “Log in”, “</w:t>
             </w:r>
-            <w:bookmarkStart w:id="9" w:name="_GoBack"/>
+            <w:bookmarkStart w:name="_GoBack" w:id="9"/>
             <w:bookmarkEnd w:id="9"/>
             <w:r>
               <w:rPr>
@@ -1595,12 +1595,12 @@
         <w:tblW w:w="10206" w:type="dxa"/>
         <w:tblInd w:w="-5" w:type="dxa"/>
         <w:tblBorders>
-          <w:top w:val="single" w:sz="4" w:space="0" w:color="auto"/>
-          <w:left w:val="single" w:sz="4" w:space="0" w:color="auto"/>
-          <w:bottom w:val="single" w:sz="4" w:space="0" w:color="auto"/>
-          <w:right w:val="single" w:sz="4" w:space="0" w:color="auto"/>
-          <w:insideH w:val="single" w:sz="4" w:space="0" w:color="auto"/>
-          <w:insideV w:val="single" w:sz="4" w:space="0" w:color="auto"/>
+          <w:top w:val="single" w:color="auto" w:sz="4" w:space="0"/>
+          <w:left w:val="single" w:color="auto" w:sz="4" w:space="0"/>
+          <w:bottom w:val="single" w:color="auto" w:sz="4" w:space="0"/>
+          <w:right w:val="single" w:color="auto" w:sz="4" w:space="0"/>
+          <w:insideH w:val="single" w:color="auto" w:sz="4" w:space="0"/>
+          <w:insideV w:val="single" w:color="auto" w:sz="4" w:space="0"/>
         </w:tblBorders>
         <w:tblLook w:val="0000" w:firstRow="0" w:lastRow="0" w:firstColumn="0" w:lastColumn="0" w:noHBand="0" w:noVBand="0"/>
       </w:tblPr>
@@ -1616,6 +1616,7 @@
           <w:tcPr>
             <w:tcW w:w="10206" w:type="dxa"/>
             <w:gridSpan w:val="5"/>
+            <w:tcMar/>
           </w:tcPr>
           <w:p>
             <w:pPr>
@@ -1644,6 +1645,7 @@
           <w:tcPr>
             <w:tcW w:w="794" w:type="dxa"/>
             <w:vMerge w:val="restart"/>
+            <w:tcMar/>
             <w:textDirection w:val="btLr"/>
           </w:tcPr>
           <w:p>
@@ -1670,6 +1672,7 @@
           <w:tcPr>
             <w:tcW w:w="688" w:type="dxa"/>
             <w:vMerge w:val="restart"/>
+            <w:tcMar/>
             <w:textDirection w:val="btLr"/>
           </w:tcPr>
           <w:p>
@@ -1695,6 +1698,7 @@
         <w:tc>
           <w:tcPr>
             <w:tcW w:w="848" w:type="dxa"/>
+            <w:tcMar/>
           </w:tcPr>
           <w:p>
             <w:pPr>
@@ -1719,6 +1723,7 @@
         <w:tc>
           <w:tcPr>
             <w:tcW w:w="1214" w:type="dxa"/>
+            <w:tcMar/>
           </w:tcPr>
           <w:p>
             <w:pPr>
@@ -1743,8 +1748,9 @@
         <w:tc>
           <w:tcPr>
             <w:tcW w:w="6662" w:type="dxa"/>
-          </w:tcPr>
-          <w:p>
+            <w:tcMar/>
+          </w:tcPr>
+          <w:p w14:noSpellErr="1">
             <w:pPr>
               <w:pStyle w:val="BodyText"/>
               <w:spacing w:before="60"/>
@@ -1773,6 +1779,13 @@
                 <w:sz w:val="16"/>
                 <w:szCs w:val="16"/>
               </w:rPr>
+              <w:t xml:space="preserve">"Edit Error Submission Form", </w:t>
+            </w:r>
+            <w:r>
+              <w:rPr>
+                <w:sz w:val="16"/>
+                <w:szCs w:val="16"/>
+              </w:rPr>
               <w:t>"Modify Error in System"</w:t>
             </w:r>
             <w:r>
@@ -1787,21 +1800,28 @@
                 <w:sz w:val="16"/>
                 <w:szCs w:val="16"/>
               </w:rPr>
-              <w:t>"Send Report to Contacts",</w:t>
-            </w:r>
-            <w:r>
-              <w:rPr>
-                <w:sz w:val="16"/>
-                <w:szCs w:val="16"/>
-              </w:rPr>
-              <w:t xml:space="preserve"> and</w:t>
-            </w:r>
-            <w:r>
-              <w:rPr>
-                <w:sz w:val="16"/>
-                <w:szCs w:val="16"/>
-              </w:rPr>
-              <w:t xml:space="preserve"> "Add a Contact"</w:t>
+              <w:t>and</w:t>
+            </w:r>
+            <w:r>
+              <w:rPr>
+                <w:sz w:val="16"/>
+                <w:szCs w:val="16"/>
+              </w:rPr>
+              <w:t xml:space="preserve"> </w:t>
+            </w:r>
+            <w:r>
+              <w:rPr>
+                <w:sz w:val="16"/>
+                <w:szCs w:val="16"/>
+              </w:rPr>
+              <w:t>"Output</w:t>
+            </w:r>
+            <w:r>
+              <w:rPr>
+                <w:sz w:val="16"/>
+                <w:szCs w:val="16"/>
+              </w:rPr>
+              <w:t xml:space="preserve"> Error Data to Excel"</w:t>
             </w:r>
           </w:p>
           <w:p>
@@ -1876,6 +1896,7 @@
         <w:tc>
           <w:tcPr>
             <w:tcW w:w="848" w:type="dxa"/>
+            <w:tcMar/>
           </w:tcPr>
           <w:p>
             <w:pPr>
@@ -1900,6 +1921,7 @@
         <w:tc>
           <w:tcPr>
             <w:tcW w:w="1214" w:type="dxa"/>
+            <w:tcMar/>
           </w:tcPr>
           <w:p>
             <w:pPr>
@@ -1924,8 +1946,9 @@
         <w:tc>
           <w:tcPr>
             <w:tcW w:w="6662" w:type="dxa"/>
-          </w:tcPr>
-          <w:p>
+            <w:tcMar/>
+          </w:tcPr>
+          <w:p w14:noSpellErr="1">
             <w:pPr>
               <w:pStyle w:val="BodyText"/>
               <w:spacing w:before="60"/>
@@ -1954,13 +1977,6 @@
                 <w:sz w:val="16"/>
                 <w:szCs w:val="16"/>
               </w:rPr>
-              <w:t xml:space="preserve"> "Output Error Data to Excel"</w:t>
-            </w:r>
-            <w:r>
-              <w:rPr>
-                <w:sz w:val="16"/>
-                <w:szCs w:val="16"/>
-              </w:rPr>
               <w:t xml:space="preserve"> </w:t>
             </w:r>
             <w:r>
@@ -1968,7 +1984,70 @@
                 <w:sz w:val="16"/>
                 <w:szCs w:val="16"/>
               </w:rPr>
-              <w:t>and "Edit a Contact"</w:t>
+              <w:t xml:space="preserve">"Manage User Details – </w:t>
+            </w:r>
+            <w:r>
+              <w:rPr>
+                <w:sz w:val="16"/>
+                <w:szCs w:val="16"/>
+              </w:rPr>
+              <w:t>Preferences"</w:t>
+            </w:r>
+            <w:r>
+              <w:rPr>
+                <w:sz w:val="16"/>
+                <w:szCs w:val="16"/>
+              </w:rPr>
+              <w:t>,</w:t>
+            </w:r>
+            <w:r>
+              <w:rPr>
+                <w:sz w:val="16"/>
+                <w:szCs w:val="16"/>
+              </w:rPr>
+              <w:t xml:space="preserve"> </w:t>
+            </w:r>
+            <w:r>
+              <w:rPr>
+                <w:sz w:val="16"/>
+                <w:szCs w:val="16"/>
+              </w:rPr>
+              <w:t xml:space="preserve">"Change </w:t>
+            </w:r>
+            <w:r>
+              <w:rPr>
+                <w:sz w:val="16"/>
+                <w:szCs w:val="16"/>
+              </w:rPr>
+              <w:t>Password",</w:t>
+            </w:r>
+            <w:r>
+              <w:rPr>
+                <w:sz w:val="16"/>
+                <w:szCs w:val="16"/>
+              </w:rPr>
+              <w:t xml:space="preserve"> and</w:t>
+            </w:r>
+            <w:r>
+              <w:rPr>
+                <w:sz w:val="16"/>
+                <w:szCs w:val="16"/>
+              </w:rPr>
+              <w:t xml:space="preserve"> </w:t>
+            </w:r>
+            <w:r>
+              <w:rPr>
+                <w:sz w:val="16"/>
+                <w:szCs w:val="16"/>
+              </w:rPr>
+              <w:t xml:space="preserve">"Delete a </w:t>
+            </w:r>
+            <w:r>
+              <w:rPr>
+                <w:sz w:val="16"/>
+                <w:szCs w:val="16"/>
+              </w:rPr>
+              <w:t>User"</w:t>
             </w:r>
           </w:p>
           <w:p>
@@ -2043,6 +2122,7 @@
         <w:tc>
           <w:tcPr>
             <w:tcW w:w="848" w:type="dxa"/>
+            <w:tcMar/>
           </w:tcPr>
           <w:p>
             <w:pPr>
@@ -2067,6 +2147,7 @@
         <w:tc>
           <w:tcPr>
             <w:tcW w:w="1214" w:type="dxa"/>
+            <w:tcMar/>
           </w:tcPr>
           <w:p>
             <w:pPr>
@@ -2091,23 +2172,115 @@
         <w:tc>
           <w:tcPr>
             <w:tcW w:w="6662" w:type="dxa"/>
-          </w:tcPr>
-          <w:p>
-            <w:pPr>
-              <w:pStyle w:val="BodyText"/>
-              <w:spacing w:before="60"/>
-              <w:ind w:left="0"/>
-              <w:rPr>
-                <w:sz w:val="16"/>
-                <w:szCs w:val="16"/>
-              </w:rPr>
-            </w:pPr>
-            <w:r>
-              <w:rPr>
-                <w:sz w:val="16"/>
-                <w:szCs w:val="16"/>
-              </w:rPr>
-              <w:t>Implement use cases "Manage User Details – Preferences", "Delete a User", "Change Password", and "Remove a Contact"</w:t>
+            <w:tcMar/>
+          </w:tcPr>
+          <w:p w14:noSpellErr="1">
+            <w:pPr>
+              <w:pStyle w:val="BodyText"/>
+              <w:spacing w:before="60"/>
+              <w:ind w:left="0"/>
+              <w:rPr>
+                <w:sz w:val="16"/>
+                <w:szCs w:val="16"/>
+              </w:rPr>
+            </w:pPr>
+            <w:r>
+              <w:rPr>
+                <w:sz w:val="16"/>
+                <w:szCs w:val="16"/>
+              </w:rPr>
+              <w:t xml:space="preserve">Implement use </w:t>
+            </w:r>
+            <w:r>
+              <w:rPr>
+                <w:sz w:val="16"/>
+                <w:szCs w:val="16"/>
+              </w:rPr>
+              <w:t xml:space="preserve">cases </w:t>
+            </w:r>
+            <w:r>
+              <w:rPr>
+                <w:sz w:val="16"/>
+                <w:szCs w:val="16"/>
+              </w:rPr>
+              <w:t>"Add a Contact"</w:t>
+            </w:r>
+            <w:r>
+              <w:rPr>
+                <w:sz w:val="16"/>
+                <w:szCs w:val="16"/>
+              </w:rPr>
+              <w:t>,</w:t>
+            </w:r>
+            <w:r>
+              <w:rPr>
+                <w:sz w:val="16"/>
+                <w:szCs w:val="16"/>
+              </w:rPr>
+              <w:t xml:space="preserve"> </w:t>
+            </w:r>
+            <w:r>
+              <w:rPr>
+                <w:sz w:val="16"/>
+                <w:szCs w:val="16"/>
+              </w:rPr>
+              <w:t>"Edit</w:t>
+            </w:r>
+            <w:r>
+              <w:rPr>
+                <w:sz w:val="16"/>
+                <w:szCs w:val="16"/>
+              </w:rPr>
+              <w:t xml:space="preserve"> a Contact</w:t>
+            </w:r>
+            <w:r>
+              <w:rPr>
+                <w:sz w:val="16"/>
+                <w:szCs w:val="16"/>
+              </w:rPr>
+              <w:t>"</w:t>
+            </w:r>
+            <w:r>
+              <w:rPr>
+                <w:sz w:val="16"/>
+                <w:szCs w:val="16"/>
+              </w:rPr>
+              <w:t>,</w:t>
+            </w:r>
+            <w:r>
+              <w:rPr>
+                <w:sz w:val="16"/>
+                <w:szCs w:val="16"/>
+              </w:rPr>
+              <w:t xml:space="preserve"> </w:t>
+            </w:r>
+            <w:r>
+              <w:rPr>
+                <w:sz w:val="16"/>
+                <w:szCs w:val="16"/>
+              </w:rPr>
+              <w:t>"Send Report to Contacts"</w:t>
+            </w:r>
+            <w:r>
+              <w:rPr>
+                <w:sz w:val="16"/>
+                <w:szCs w:val="16"/>
+              </w:rPr>
+              <w:t>,</w:t>
+            </w:r>
+            <w:r>
+              <w:rPr>
+                <w:sz w:val="16"/>
+                <w:szCs w:val="16"/>
+              </w:rPr>
+              <w:t xml:space="preserve"> and</w:t>
+            </w:r>
+            <w:r>
+              <w:rPr>
+                <w:sz w:val="16"/>
+                <w:szCs w:val="16"/>
+              </w:rPr>
+              <w:t xml:space="preserve"> "Remove a Contact"</w:t>
             </w:r>
           </w:p>
           <w:p>
@@ -2182,6 +2355,7 @@
         <w:tc>
           <w:tcPr>
             <w:tcW w:w="848" w:type="dxa"/>
+            <w:tcMar/>
           </w:tcPr>
           <w:p>
             <w:pPr>
@@ -2206,6 +2380,7 @@
         <w:tc>
           <w:tcPr>
             <w:tcW w:w="1214" w:type="dxa"/>
+            <w:tcMar/>
           </w:tcPr>
           <w:p>
             <w:pPr>
@@ -2249,6 +2424,7 @@
         <w:tc>
           <w:tcPr>
             <w:tcW w:w="6662" w:type="dxa"/>
+            <w:tcMar/>
           </w:tcPr>
           <w:p>
             <w:pPr>
@@ -2330,6 +2506,7 @@
           <w:tcPr>
             <w:tcW w:w="688" w:type="dxa"/>
             <w:vMerge w:val="restart"/>
+            <w:tcMar/>
             <w:textDirection w:val="btLr"/>
           </w:tcPr>
           <w:p>
@@ -2355,6 +2532,7 @@
         <w:tc>
           <w:tcPr>
             <w:tcW w:w="848" w:type="dxa"/>
+            <w:tcMar/>
           </w:tcPr>
           <w:p>
             <w:pPr>
@@ -2379,6 +2557,7 @@
         <w:tc>
           <w:tcPr>
             <w:tcW w:w="1214" w:type="dxa"/>
+            <w:tcMar/>
           </w:tcPr>
           <w:p>
             <w:pPr>
@@ -2403,6 +2582,7 @@
         <w:tc>
           <w:tcPr>
             <w:tcW w:w="6662" w:type="dxa"/>
+            <w:tcMar/>
           </w:tcPr>
           <w:p>
             <w:pPr>
@@ -2513,6 +2693,7 @@
         <w:tc>
           <w:tcPr>
             <w:tcW w:w="848" w:type="dxa"/>
+            <w:tcMar/>
           </w:tcPr>
           <w:p>
             <w:pPr>
@@ -2537,6 +2718,7 @@
         <w:tc>
           <w:tcPr>
             <w:tcW w:w="1214" w:type="dxa"/>
+            <w:tcMar/>
           </w:tcPr>
           <w:p>
             <w:pPr>
@@ -2561,6 +2743,7 @@
         <w:tc>
           <w:tcPr>
             <w:tcW w:w="6662" w:type="dxa"/>
+            <w:tcMar/>
           </w:tcPr>
           <w:p>
             <w:pPr>
@@ -2653,6 +2836,7 @@
         <w:tc>
           <w:tcPr>
             <w:tcW w:w="848" w:type="dxa"/>
+            <w:tcMar/>
           </w:tcPr>
           <w:p>
             <w:pPr>
@@ -2677,6 +2861,7 @@
         <w:tc>
           <w:tcPr>
             <w:tcW w:w="1214" w:type="dxa"/>
+            <w:tcMar/>
           </w:tcPr>
           <w:p>
             <w:pPr>
@@ -2701,6 +2886,7 @@
         <w:tc>
           <w:tcPr>
             <w:tcW w:w="6662" w:type="dxa"/>
+            <w:tcMar/>
           </w:tcPr>
           <w:p>
             <w:pPr>
@@ -2774,7 +2960,7 @@
     <w:sectPr>
       <w:headerReference w:type="default" r:id="rId8"/>
       <w:footerReference w:type="default" r:id="rId9"/>
-      <w:pgSz w:w="12240" w:h="15840" w:code="1"/>
+      <w:pgSz w:w="12240" w:h="15840" w:orient="portrait" w:code="1"/>
       <w:pgMar w:top="1440" w:right="1080" w:bottom="1440" w:left="1080" w:header="720" w:footer="720" w:gutter="0"/>
       <w:cols w:space="720"/>
       <w:docGrid w:linePitch="272"/>
@@ -2808,12 +2994,12 @@
     <w:tblPr>
       <w:tblW w:w="0" w:type="auto"/>
       <w:tblBorders>
-        <w:top w:val="single" w:sz="6" w:space="0" w:color="auto"/>
-        <w:left w:val="single" w:sz="6" w:space="0" w:color="auto"/>
-        <w:bottom w:val="single" w:sz="6" w:space="0" w:color="auto"/>
-        <w:right w:val="single" w:sz="6" w:space="0" w:color="auto"/>
-        <w:insideH w:val="single" w:sz="6" w:space="0" w:color="auto"/>
-        <w:insideV w:val="single" w:sz="6" w:space="0" w:color="auto"/>
+        <w:top w:val="single" w:color="auto" w:sz="6" w:space="0"/>
+        <w:left w:val="single" w:color="auto" w:sz="6" w:space="0"/>
+        <w:bottom w:val="single" w:color="auto" w:sz="6" w:space="0"/>
+        <w:right w:val="single" w:color="auto" w:sz="6" w:space="0"/>
+        <w:insideH w:val="single" w:color="auto" w:sz="6" w:space="0"/>
+        <w:insideV w:val="single" w:color="auto" w:sz="6" w:space="0"/>
       </w:tblBorders>
       <w:tblLayout w:type="fixed"/>
       <w:tblLook w:val="0000" w:firstRow="0" w:lastRow="0" w:firstColumn="0" w:lastColumn="0" w:noHBand="0" w:noVBand="0"/>
@@ -3028,12 +3214,12 @@
     <w:tblPr>
       <w:tblW w:w="0" w:type="auto"/>
       <w:tblBorders>
-        <w:top w:val="single" w:sz="6" w:space="0" w:color="auto"/>
-        <w:left w:val="single" w:sz="6" w:space="0" w:color="auto"/>
-        <w:bottom w:val="single" w:sz="6" w:space="0" w:color="auto"/>
-        <w:right w:val="single" w:sz="6" w:space="0" w:color="auto"/>
-        <w:insideH w:val="single" w:sz="6" w:space="0" w:color="auto"/>
-        <w:insideV w:val="single" w:sz="6" w:space="0" w:color="auto"/>
+        <w:top w:val="single" w:color="auto" w:sz="6" w:space="0"/>
+        <w:left w:val="single" w:color="auto" w:sz="6" w:space="0"/>
+        <w:bottom w:val="single" w:color="auto" w:sz="6" w:space="0"/>
+        <w:right w:val="single" w:color="auto" w:sz="6" w:space="0"/>
+        <w:insideH w:val="single" w:color="auto" w:sz="6" w:space="0"/>
+        <w:insideV w:val="single" w:color="auto" w:sz="6" w:space="0"/>
       </w:tblBorders>
       <w:tblLayout w:type="fixed"/>
       <w:tblLook w:val="0000" w:firstRow="0" w:lastRow="0" w:firstColumn="0" w:lastColumn="0" w:noHBand="0" w:noVBand="0"/>
@@ -3228,7 +3414,7 @@
         <w:ind w:left="1080" w:hanging="360"/>
       </w:pPr>
       <w:rPr>
-        <w:rFonts w:ascii="Symbol" w:hAnsi="Symbol" w:hint="default"/>
+        <w:rFonts w:hint="default" w:ascii="Symbol" w:hAnsi="Symbol"/>
       </w:rPr>
     </w:lvl>
     <w:lvl w:ilvl="2" w:tplc="04090005" w:tentative="1">
@@ -3243,7 +3429,7 @@
         <w:ind w:left="1800" w:hanging="360"/>
       </w:pPr>
       <w:rPr>
-        <w:rFonts w:ascii="Wingdings" w:hAnsi="Wingdings" w:hint="default"/>
+        <w:rFonts w:hint="default" w:ascii="Wingdings" w:hAnsi="Wingdings"/>
       </w:rPr>
     </w:lvl>
     <w:lvl w:ilvl="3" w:tplc="04090001" w:tentative="1">
@@ -3258,7 +3444,7 @@
         <w:ind w:left="2520" w:hanging="360"/>
       </w:pPr>
       <w:rPr>
-        <w:rFonts w:ascii="Symbol" w:hAnsi="Symbol" w:hint="default"/>
+        <w:rFonts w:hint="default" w:ascii="Symbol" w:hAnsi="Symbol"/>
       </w:rPr>
     </w:lvl>
     <w:lvl w:ilvl="4" w:tplc="04090003" w:tentative="1">
@@ -3273,7 +3459,7 @@
         <w:ind w:left="3240" w:hanging="360"/>
       </w:pPr>
       <w:rPr>
-        <w:rFonts w:ascii="Courier New" w:hAnsi="Courier New" w:hint="default"/>
+        <w:rFonts w:hint="default" w:ascii="Courier New" w:hAnsi="Courier New"/>
       </w:rPr>
     </w:lvl>
     <w:lvl w:ilvl="5" w:tplc="04090005" w:tentative="1">
@@ -3288,7 +3474,7 @@
         <w:ind w:left="3960" w:hanging="360"/>
       </w:pPr>
       <w:rPr>
-        <w:rFonts w:ascii="Wingdings" w:hAnsi="Wingdings" w:hint="default"/>
+        <w:rFonts w:hint="default" w:ascii="Wingdings" w:hAnsi="Wingdings"/>
       </w:rPr>
     </w:lvl>
     <w:lvl w:ilvl="6" w:tplc="04090001" w:tentative="1">
@@ -3303,7 +3489,7 @@
         <w:ind w:left="4680" w:hanging="360"/>
       </w:pPr>
       <w:rPr>
-        <w:rFonts w:ascii="Symbol" w:hAnsi="Symbol" w:hint="default"/>
+        <w:rFonts w:hint="default" w:ascii="Symbol" w:hAnsi="Symbol"/>
       </w:rPr>
     </w:lvl>
     <w:lvl w:ilvl="7" w:tplc="04090003" w:tentative="1">
@@ -3318,7 +3504,7 @@
         <w:ind w:left="5400" w:hanging="360"/>
       </w:pPr>
       <w:rPr>
-        <w:rFonts w:ascii="Courier New" w:hAnsi="Courier New" w:hint="default"/>
+        <w:rFonts w:hint="default" w:ascii="Courier New" w:hAnsi="Courier New"/>
       </w:rPr>
     </w:lvl>
     <w:lvl w:ilvl="8" w:tplc="04090005" w:tentative="1">
@@ -3333,7 +3519,7 @@
         <w:ind w:left="6120" w:hanging="360"/>
       </w:pPr>
       <w:rPr>
-        <w:rFonts w:ascii="Wingdings" w:hAnsi="Wingdings" w:hint="default"/>
+        <w:rFonts w:hint="default" w:ascii="Wingdings" w:hAnsi="Wingdings"/>
       </w:rPr>
     </w:lvl>
   </w:abstractNum>
@@ -3367,7 +3553,7 @@
         <w:ind w:left="360" w:hanging="360"/>
       </w:pPr>
       <w:rPr>
-        <w:rFonts w:ascii="Symbol" w:hAnsi="Symbol" w:hint="default"/>
+        <w:rFonts w:hint="default" w:ascii="Symbol" w:hAnsi="Symbol"/>
       </w:rPr>
     </w:lvl>
     <w:lvl w:ilvl="3">
@@ -3436,7 +3622,7 @@
         <w:ind w:left="360" w:hanging="360"/>
       </w:pPr>
       <w:rPr>
-        <w:rFonts w:ascii="Symbol" w:hAnsi="Symbol" w:hint="default"/>
+        <w:rFonts w:hint="default" w:ascii="Symbol" w:hAnsi="Symbol"/>
       </w:rPr>
     </w:lvl>
     <w:lvl w:ilvl="2">
@@ -3522,7 +3708,7 @@
         <w:ind w:left="1080" w:hanging="360"/>
       </w:pPr>
       <w:rPr>
-        <w:rFonts w:ascii="Symbol" w:hAnsi="Symbol" w:hint="default"/>
+        <w:rFonts w:hint="default" w:ascii="Symbol" w:hAnsi="Symbol"/>
       </w:rPr>
     </w:lvl>
     <w:lvl w:ilvl="2">
@@ -3591,7 +3777,7 @@
         <w:ind w:left="720" w:hanging="360"/>
       </w:pPr>
       <w:rPr>
-        <w:rFonts w:ascii="Symbol" w:hAnsi="Symbol" w:hint="default"/>
+        <w:rFonts w:hint="default" w:ascii="Symbol" w:hAnsi="Symbol"/>
       </w:rPr>
     </w:lvl>
     <w:lvl w:ilvl="1" w:tplc="04090003" w:tentative="1">
@@ -3606,7 +3792,7 @@
         <w:ind w:left="1440" w:hanging="360"/>
       </w:pPr>
       <w:rPr>
-        <w:rFonts w:ascii="Courier New" w:hAnsi="Courier New" w:hint="default"/>
+        <w:rFonts w:hint="default" w:ascii="Courier New" w:hAnsi="Courier New"/>
       </w:rPr>
     </w:lvl>
     <w:lvl w:ilvl="2" w:tplc="04090005" w:tentative="1">
@@ -3621,7 +3807,7 @@
         <w:ind w:left="2160" w:hanging="360"/>
       </w:pPr>
       <w:rPr>
-        <w:rFonts w:ascii="Wingdings" w:hAnsi="Wingdings" w:hint="default"/>
+        <w:rFonts w:hint="default" w:ascii="Wingdings" w:hAnsi="Wingdings"/>
       </w:rPr>
     </w:lvl>
     <w:lvl w:ilvl="3" w:tplc="04090001" w:tentative="1">
@@ -3636,7 +3822,7 @@
         <w:ind w:left="2880" w:hanging="360"/>
       </w:pPr>
       <w:rPr>
-        <w:rFonts w:ascii="Symbol" w:hAnsi="Symbol" w:hint="default"/>
+        <w:rFonts w:hint="default" w:ascii="Symbol" w:hAnsi="Symbol"/>
       </w:rPr>
     </w:lvl>
     <w:lvl w:ilvl="4" w:tplc="04090003" w:tentative="1">
@@ -3651,7 +3837,7 @@
         <w:ind w:left="3600" w:hanging="360"/>
       </w:pPr>
       <w:rPr>
-        <w:rFonts w:ascii="Courier New" w:hAnsi="Courier New" w:hint="default"/>
+        <w:rFonts w:hint="default" w:ascii="Courier New" w:hAnsi="Courier New"/>
       </w:rPr>
     </w:lvl>
     <w:lvl w:ilvl="5" w:tplc="04090005" w:tentative="1">
@@ -3666,7 +3852,7 @@
         <w:ind w:left="4320" w:hanging="360"/>
       </w:pPr>
       <w:rPr>
-        <w:rFonts w:ascii="Wingdings" w:hAnsi="Wingdings" w:hint="default"/>
+        <w:rFonts w:hint="default" w:ascii="Wingdings" w:hAnsi="Wingdings"/>
       </w:rPr>
     </w:lvl>
     <w:lvl w:ilvl="6" w:tplc="04090001" w:tentative="1">
@@ -3681,7 +3867,7 @@
         <w:ind w:left="5040" w:hanging="360"/>
       </w:pPr>
       <w:rPr>
-        <w:rFonts w:ascii="Symbol" w:hAnsi="Symbol" w:hint="default"/>
+        <w:rFonts w:hint="default" w:ascii="Symbol" w:hAnsi="Symbol"/>
       </w:rPr>
     </w:lvl>
     <w:lvl w:ilvl="7" w:tplc="04090003" w:tentative="1">
@@ -3696,7 +3882,7 @@
         <w:ind w:left="5760" w:hanging="360"/>
       </w:pPr>
       <w:rPr>
-        <w:rFonts w:ascii="Courier New" w:hAnsi="Courier New" w:hint="default"/>
+        <w:rFonts w:hint="default" w:ascii="Courier New" w:hAnsi="Courier New"/>
       </w:rPr>
     </w:lvl>
     <w:lvl w:ilvl="8" w:tplc="04090005" w:tentative="1">
@@ -3711,7 +3897,7 @@
         <w:ind w:left="6480" w:hanging="360"/>
       </w:pPr>
       <w:rPr>
-        <w:rFonts w:ascii="Wingdings" w:hAnsi="Wingdings" w:hint="default"/>
+        <w:rFonts w:hint="default" w:ascii="Wingdings" w:hAnsi="Wingdings"/>
       </w:rPr>
     </w:lvl>
   </w:abstractNum>
@@ -3731,7 +3917,7 @@
         <w:ind w:left="720" w:hanging="360"/>
       </w:pPr>
       <w:rPr>
-        <w:rFonts w:ascii="Symbol" w:hAnsi="Symbol" w:hint="default"/>
+        <w:rFonts w:hint="default" w:ascii="Symbol" w:hAnsi="Symbol"/>
       </w:rPr>
     </w:lvl>
     <w:lvl w:ilvl="1" w:tplc="04090003" w:tentative="1">
@@ -3746,7 +3932,7 @@
         <w:ind w:left="1440" w:hanging="360"/>
       </w:pPr>
       <w:rPr>
-        <w:rFonts w:ascii="Courier New" w:hAnsi="Courier New" w:hint="default"/>
+        <w:rFonts w:hint="default" w:ascii="Courier New" w:hAnsi="Courier New"/>
       </w:rPr>
     </w:lvl>
     <w:lvl w:ilvl="2" w:tplc="04090005" w:tentative="1">
@@ -3761,7 +3947,7 @@
         <w:ind w:left="2160" w:hanging="360"/>
       </w:pPr>
       <w:rPr>
-        <w:rFonts w:ascii="Wingdings" w:hAnsi="Wingdings" w:hint="default"/>
+        <w:rFonts w:hint="default" w:ascii="Wingdings" w:hAnsi="Wingdings"/>
       </w:rPr>
     </w:lvl>
     <w:lvl w:ilvl="3" w:tplc="04090001" w:tentative="1">
@@ -3776,7 +3962,7 @@
         <w:ind w:left="2880" w:hanging="360"/>
       </w:pPr>
       <w:rPr>
-        <w:rFonts w:ascii="Symbol" w:hAnsi="Symbol" w:hint="default"/>
+        <w:rFonts w:hint="default" w:ascii="Symbol" w:hAnsi="Symbol"/>
       </w:rPr>
     </w:lvl>
     <w:lvl w:ilvl="4" w:tplc="04090003" w:tentative="1">
@@ -3791,7 +3977,7 @@
         <w:ind w:left="3600" w:hanging="360"/>
       </w:pPr>
       <w:rPr>
-        <w:rFonts w:ascii="Courier New" w:hAnsi="Courier New" w:hint="default"/>
+        <w:rFonts w:hint="default" w:ascii="Courier New" w:hAnsi="Courier New"/>
       </w:rPr>
     </w:lvl>
     <w:lvl w:ilvl="5" w:tplc="04090005" w:tentative="1">
@@ -3806,7 +3992,7 @@
         <w:ind w:left="4320" w:hanging="360"/>
       </w:pPr>
       <w:rPr>
-        <w:rFonts w:ascii="Wingdings" w:hAnsi="Wingdings" w:hint="default"/>
+        <w:rFonts w:hint="default" w:ascii="Wingdings" w:hAnsi="Wingdings"/>
       </w:rPr>
     </w:lvl>
     <w:lvl w:ilvl="6" w:tplc="04090001" w:tentative="1">
@@ -3821,7 +4007,7 @@
         <w:ind w:left="5040" w:hanging="360"/>
       </w:pPr>
       <w:rPr>
-        <w:rFonts w:ascii="Symbol" w:hAnsi="Symbol" w:hint="default"/>
+        <w:rFonts w:hint="default" w:ascii="Symbol" w:hAnsi="Symbol"/>
       </w:rPr>
     </w:lvl>
     <w:lvl w:ilvl="7" w:tplc="04090003" w:tentative="1">
@@ -3836,7 +4022,7 @@
         <w:ind w:left="5760" w:hanging="360"/>
       </w:pPr>
       <w:rPr>
-        <w:rFonts w:ascii="Courier New" w:hAnsi="Courier New" w:hint="default"/>
+        <w:rFonts w:hint="default" w:ascii="Courier New" w:hAnsi="Courier New"/>
       </w:rPr>
     </w:lvl>
     <w:lvl w:ilvl="8" w:tplc="04090005" w:tentative="1">
@@ -3851,7 +4037,7 @@
         <w:ind w:left="6480" w:hanging="360"/>
       </w:pPr>
       <w:rPr>
-        <w:rFonts w:ascii="Wingdings" w:hAnsi="Wingdings" w:hint="default"/>
+        <w:rFonts w:hint="default" w:ascii="Wingdings" w:hAnsi="Wingdings"/>
       </w:rPr>
     </w:lvl>
   </w:abstractNum>
@@ -3872,7 +4058,7 @@
         <w:ind w:left="360" w:hanging="360"/>
       </w:pPr>
       <w:rPr>
-        <w:rFonts w:ascii="Arial" w:hAnsi="Arial" w:cs="Times New Roman" w:hint="default"/>
+        <w:rFonts w:hint="default" w:ascii="Arial" w:hAnsi="Arial" w:cs="Times New Roman"/>
       </w:rPr>
     </w:lvl>
     <w:lvl w:ilvl="1" w:tplc="04090019" w:tentative="1">
@@ -4003,7 +4189,7 @@
         <w:ind w:left="1080" w:hanging="360"/>
       </w:pPr>
       <w:rPr>
-        <w:rFonts w:ascii="Symbol" w:hAnsi="Symbol" w:hint="default"/>
+        <w:rFonts w:hint="default" w:ascii="Symbol" w:hAnsi="Symbol"/>
       </w:rPr>
     </w:lvl>
     <w:lvl w:ilvl="2" w:tplc="04090005" w:tentative="1">
@@ -4018,7 +4204,7 @@
         <w:ind w:left="1800" w:hanging="360"/>
       </w:pPr>
       <w:rPr>
-        <w:rFonts w:ascii="Wingdings" w:hAnsi="Wingdings" w:hint="default"/>
+        <w:rFonts w:hint="default" w:ascii="Wingdings" w:hAnsi="Wingdings"/>
       </w:rPr>
     </w:lvl>
     <w:lvl w:ilvl="3" w:tplc="04090001" w:tentative="1">
@@ -4033,7 +4219,7 @@
         <w:ind w:left="2520" w:hanging="360"/>
       </w:pPr>
       <w:rPr>
-        <w:rFonts w:ascii="Symbol" w:hAnsi="Symbol" w:hint="default"/>
+        <w:rFonts w:hint="default" w:ascii="Symbol" w:hAnsi="Symbol"/>
       </w:rPr>
     </w:lvl>
     <w:lvl w:ilvl="4" w:tplc="04090003" w:tentative="1">
@@ -4048,7 +4234,7 @@
         <w:ind w:left="3240" w:hanging="360"/>
       </w:pPr>
       <w:rPr>
-        <w:rFonts w:ascii="Courier New" w:hAnsi="Courier New" w:hint="default"/>
+        <w:rFonts w:hint="default" w:ascii="Courier New" w:hAnsi="Courier New"/>
       </w:rPr>
     </w:lvl>
     <w:lvl w:ilvl="5" w:tplc="04090005" w:tentative="1">
@@ -4063,7 +4249,7 @@
         <w:ind w:left="3960" w:hanging="360"/>
       </w:pPr>
       <w:rPr>
-        <w:rFonts w:ascii="Wingdings" w:hAnsi="Wingdings" w:hint="default"/>
+        <w:rFonts w:hint="default" w:ascii="Wingdings" w:hAnsi="Wingdings"/>
       </w:rPr>
     </w:lvl>
     <w:lvl w:ilvl="6" w:tplc="04090001" w:tentative="1">
@@ -4078,7 +4264,7 @@
         <w:ind w:left="4680" w:hanging="360"/>
       </w:pPr>
       <w:rPr>
-        <w:rFonts w:ascii="Symbol" w:hAnsi="Symbol" w:hint="default"/>
+        <w:rFonts w:hint="default" w:ascii="Symbol" w:hAnsi="Symbol"/>
       </w:rPr>
     </w:lvl>
     <w:lvl w:ilvl="7" w:tplc="04090003" w:tentative="1">
@@ -4093,7 +4279,7 @@
         <w:ind w:left="5400" w:hanging="360"/>
       </w:pPr>
       <w:rPr>
-        <w:rFonts w:ascii="Courier New" w:hAnsi="Courier New" w:hint="default"/>
+        <w:rFonts w:hint="default" w:ascii="Courier New" w:hAnsi="Courier New"/>
       </w:rPr>
     </w:lvl>
     <w:lvl w:ilvl="8" w:tplc="04090005" w:tentative="1">
@@ -4108,7 +4294,7 @@
         <w:ind w:left="6120" w:hanging="360"/>
       </w:pPr>
       <w:rPr>
-        <w:rFonts w:ascii="Wingdings" w:hAnsi="Wingdings" w:hint="default"/>
+        <w:rFonts w:hint="default" w:ascii="Wingdings" w:hAnsi="Wingdings"/>
       </w:rPr>
     </w:lvl>
   </w:abstractNum>
@@ -4128,7 +4314,7 @@
         <w:ind w:left="1080" w:hanging="360"/>
       </w:pPr>
       <w:rPr>
-        <w:rFonts w:ascii="Times New Roman" w:eastAsia="Times New Roman" w:hAnsi="Times New Roman" w:cs="Times New Roman" w:hint="default"/>
+        <w:rFonts w:hint="default" w:ascii="Times New Roman" w:hAnsi="Times New Roman" w:eastAsia="Times New Roman" w:cs="Times New Roman"/>
       </w:rPr>
     </w:lvl>
     <w:lvl w:ilvl="1">
@@ -4258,7 +4444,7 @@
         <w:ind w:left="360" w:hanging="360"/>
       </w:pPr>
       <w:rPr>
-        <w:rFonts w:ascii="Symbol" w:hAnsi="Symbol" w:hint="default"/>
+        <w:rFonts w:hint="default" w:ascii="Symbol" w:hAnsi="Symbol"/>
       </w:rPr>
     </w:lvl>
     <w:lvl w:ilvl="3">
@@ -4345,7 +4531,7 @@
   <w:docDefaults>
     <w:rPrDefault>
       <w:rPr>
-        <w:rFonts w:ascii="Times New Roman" w:eastAsia="Times New Roman" w:hAnsi="Times New Roman" w:cs="Times New Roman"/>
+        <w:rFonts w:ascii="Times New Roman" w:hAnsi="Times New Roman" w:eastAsia="Times New Roman" w:cs="Times New Roman"/>
         <w:lang w:val="en-AU" w:eastAsia="en-AU" w:bidi="ar-SA"/>
       </w:rPr>
     </w:rPrDefault>
@@ -4371,22 +4557,22 @@
     <w:lsdException w:name="index 7" w:semiHidden="1" w:unhideWhenUsed="1"/>
     <w:lsdException w:name="index 8" w:semiHidden="1" w:unhideWhenUsed="1"/>
     <w:lsdException w:name="index 9" w:semiHidden="1" w:unhideWhenUsed="1"/>
-    <w:lsdException w:name="toc 1" w:semiHidden="1" w:uiPriority="39" w:unhideWhenUsed="1"/>
-    <w:lsdException w:name="toc 2" w:semiHidden="1" w:uiPriority="39" w:unhideWhenUsed="1"/>
-    <w:lsdException w:name="toc 3" w:semiHidden="1" w:uiPriority="39" w:unhideWhenUsed="1"/>
-    <w:lsdException w:name="toc 4" w:semiHidden="1" w:uiPriority="39" w:unhideWhenUsed="1"/>
-    <w:lsdException w:name="toc 5" w:semiHidden="1" w:uiPriority="39" w:unhideWhenUsed="1"/>
-    <w:lsdException w:name="toc 6" w:semiHidden="1" w:uiPriority="39" w:unhideWhenUsed="1"/>
-    <w:lsdException w:name="toc 7" w:semiHidden="1" w:uiPriority="39" w:unhideWhenUsed="1"/>
-    <w:lsdException w:name="toc 8" w:semiHidden="1" w:uiPriority="39" w:unhideWhenUsed="1"/>
-    <w:lsdException w:name="toc 9" w:semiHidden="1" w:uiPriority="39" w:unhideWhenUsed="1"/>
+    <w:lsdException w:name="toc 1" w:uiPriority="39" w:semiHidden="1" w:unhideWhenUsed="1"/>
+    <w:lsdException w:name="toc 2" w:uiPriority="39" w:semiHidden="1" w:unhideWhenUsed="1"/>
+    <w:lsdException w:name="toc 3" w:uiPriority="39" w:semiHidden="1" w:unhideWhenUsed="1"/>
+    <w:lsdException w:name="toc 4" w:uiPriority="39" w:semiHidden="1" w:unhideWhenUsed="1"/>
+    <w:lsdException w:name="toc 5" w:uiPriority="39" w:semiHidden="1" w:unhideWhenUsed="1"/>
+    <w:lsdException w:name="toc 6" w:uiPriority="39" w:semiHidden="1" w:unhideWhenUsed="1"/>
+    <w:lsdException w:name="toc 7" w:uiPriority="39" w:semiHidden="1" w:unhideWhenUsed="1"/>
+    <w:lsdException w:name="toc 8" w:uiPriority="39" w:semiHidden="1" w:unhideWhenUsed="1"/>
+    <w:lsdException w:name="toc 9" w:uiPriority="39" w:semiHidden="1" w:unhideWhenUsed="1"/>
     <w:lsdException w:name="Normal Indent" w:semiHidden="1" w:unhideWhenUsed="1"/>
     <w:lsdException w:name="footnote text" w:semiHidden="1" w:unhideWhenUsed="1"/>
     <w:lsdException w:name="annotation text" w:semiHidden="1" w:unhideWhenUsed="1"/>
     <w:lsdException w:name="header" w:semiHidden="1" w:unhideWhenUsed="1"/>
     <w:lsdException w:name="footer" w:semiHidden="1" w:unhideWhenUsed="1"/>
     <w:lsdException w:name="index heading" w:semiHidden="1" w:unhideWhenUsed="1"/>
-    <w:lsdException w:name="caption" w:semiHidden="1" w:uiPriority="35" w:unhideWhenUsed="1" w:qFormat="1"/>
+    <w:lsdException w:name="caption" w:uiPriority="35" w:semiHidden="1" w:unhideWhenUsed="1" w:qFormat="1"/>
     <w:lsdException w:name="table of figures" w:semiHidden="1" w:unhideWhenUsed="1"/>
     <w:lsdException w:name="envelope address" w:semiHidden="1" w:unhideWhenUsed="1"/>
     <w:lsdException w:name="envelope return" w:semiHidden="1" w:unhideWhenUsed="1"/>
@@ -4417,7 +4603,7 @@
     <w:lsdException w:name="Title" w:uiPriority="10" w:qFormat="1"/>
     <w:lsdException w:name="Closing" w:semiHidden="1" w:unhideWhenUsed="1"/>
     <w:lsdException w:name="Signature" w:semiHidden="1" w:unhideWhenUsed="1"/>
-    <w:lsdException w:name="Default Paragraph Font" w:semiHidden="1" w:uiPriority="1" w:unhideWhenUsed="1"/>
+    <w:lsdException w:name="Default Paragraph Font" w:uiPriority="1" w:semiHidden="1" w:unhideWhenUsed="1"/>
     <w:lsdException w:name="Body Text" w:semiHidden="1" w:unhideWhenUsed="1"/>
     <w:lsdException w:name="Body Text Indent" w:semiHidden="1" w:unhideWhenUsed="1"/>
     <w:lsdException w:name="List Continue" w:semiHidden="1" w:unhideWhenUsed="1"/>
@@ -4617,8 +4803,8 @@
     <w:lsdException w:name="Subtle Reference" w:uiPriority="31" w:qFormat="1"/>
     <w:lsdException w:name="Intense Reference" w:uiPriority="32" w:qFormat="1"/>
     <w:lsdException w:name="Book Title" w:uiPriority="33" w:qFormat="1"/>
-    <w:lsdException w:name="Bibliography" w:semiHidden="1" w:uiPriority="37" w:unhideWhenUsed="1"/>
-    <w:lsdException w:name="TOC Heading" w:semiHidden="1" w:uiPriority="39" w:unhideWhenUsed="1" w:qFormat="1"/>
+    <w:lsdException w:name="Bibliography" w:uiPriority="37" w:semiHidden="1" w:unhideWhenUsed="1"/>
+    <w:lsdException w:name="TOC Heading" w:uiPriority="39" w:semiHidden="1" w:unhideWhenUsed="1" w:qFormat="1"/>
     <w:lsdException w:name="Plain Table 1" w:uiPriority="41"/>
     <w:lsdException w:name="Plain Table 2" w:uiPriority="42"/>
     <w:lsdException w:name="Plain Table 3" w:uiPriority="43"/>
@@ -4728,7 +4914,7 @@
     <w:lsdException w:name="Hashtag" w:semiHidden="1" w:unhideWhenUsed="1"/>
     <w:lsdException w:name="Unresolved Mention" w:semiHidden="1" w:unhideWhenUsed="1"/>
   </w:latentStyles>
-  <w:style w:type="paragraph" w:default="1" w:styleId="Normal">
+  <w:style w:type="paragraph" w:styleId="Normal" w:default="1">
     <w:name w:val="Normal"/>
     <w:qFormat/>
     <w:pPr>
@@ -4899,13 +5085,13 @@
       <w:sz w:val="18"/>
     </w:rPr>
   </w:style>
-  <w:style w:type="character" w:default="1" w:styleId="DefaultParagraphFont">
+  <w:style w:type="character" w:styleId="DefaultParagraphFont" w:default="1">
     <w:name w:val="Default Paragraph Font"/>
     <w:uiPriority w:val="1"/>
     <w:semiHidden/>
     <w:unhideWhenUsed/>
   </w:style>
-  <w:style w:type="table" w:default="1" w:styleId="TableNormal">
+  <w:style w:type="table" w:styleId="TableNormal" w:default="1">
     <w:name w:val="Normal Table"/>
     <w:uiPriority w:val="99"/>
     <w:semiHidden/>
@@ -4920,13 +5106,13 @@
       </w:tblCellMar>
     </w:tblPr>
   </w:style>
-  <w:style w:type="numbering" w:default="1" w:styleId="NoList">
+  <w:style w:type="numbering" w:styleId="NoList" w:default="1">
     <w:name w:val="No List"/>
     <w:uiPriority w:val="99"/>
     <w:semiHidden/>
     <w:unhideWhenUsed/>
   </w:style>
-  <w:style w:type="paragraph" w:customStyle="1" w:styleId="Paragraph2">
+  <w:style w:type="paragraph" w:styleId="Paragraph2" w:customStyle="1">
     <w:name w:val="Paragraph2"/>
     <w:basedOn w:val="Normal"/>
     <w:pPr>
@@ -5041,7 +5227,7 @@
     <w:name w:val="page number"/>
     <w:basedOn w:val="DefaultParagraphFont"/>
   </w:style>
-  <w:style w:type="paragraph" w:customStyle="1" w:styleId="Tabletext">
+  <w:style w:type="paragraph" w:styleId="Tabletext" w:customStyle="1">
     <w:name w:val="Tabletext"/>
     <w:basedOn w:val="Normal"/>
     <w:pPr>
@@ -5058,7 +5244,7 @@
       <w:ind w:left="720"/>
     </w:pPr>
   </w:style>
-  <w:style w:type="paragraph" w:customStyle="1" w:styleId="Blockquote">
+  <w:style w:type="paragraph" w:styleId="Blockquote" w:customStyle="1">
     <w:name w:val="Blockquote"/>
     <w:basedOn w:val="Normal"/>
     <w:pPr>
@@ -5072,14 +5258,14 @@
       <w:lang w:val="en-CA"/>
     </w:rPr>
   </w:style>
-  <w:style w:type="paragraph" w:customStyle="1" w:styleId="Bullet1">
+  <w:style w:type="paragraph" w:styleId="Bullet1" w:customStyle="1">
     <w:name w:val="Bullet1"/>
     <w:basedOn w:val="Normal"/>
     <w:pPr>
       <w:ind w:left="720" w:hanging="432"/>
     </w:pPr>
   </w:style>
-  <w:style w:type="paragraph" w:customStyle="1" w:styleId="Bullet2">
+  <w:style w:type="paragraph" w:styleId="Bullet2" w:customStyle="1">
     <w:name w:val="Bullet2"/>
     <w:basedOn w:val="Normal"/>
     <w:pPr>
@@ -5117,7 +5303,7 @@
       <w:keepNext/>
       <w:keepLines/>
       <w:pBdr>
-        <w:bottom w:val="single" w:sz="6" w:space="0" w:color="000000"/>
+        <w:bottom w:val="single" w:color="000000" w:sz="6" w:space="0"/>
       </w:pBdr>
       <w:spacing w:before="40" w:after="40"/>
       <w:ind w:left="360" w:hanging="360"/>
@@ -5127,7 +5313,7 @@
       <w:sz w:val="16"/>
     </w:rPr>
   </w:style>
-  <w:style w:type="paragraph" w:customStyle="1" w:styleId="MainTitle">
+  <w:style w:type="paragraph" w:styleId="MainTitle" w:customStyle="1">
     <w:name w:val="Main Title"/>
     <w:basedOn w:val="Normal"/>
     <w:pPr>
@@ -5141,7 +5327,7 @@
       <w:sz w:val="32"/>
     </w:rPr>
   </w:style>
-  <w:style w:type="paragraph" w:customStyle="1" w:styleId="Paragraph1">
+  <w:style w:type="paragraph" w:styleId="Paragraph1" w:customStyle="1">
     <w:name w:val="Paragraph1"/>
     <w:basedOn w:val="Normal"/>
     <w:pPr>
@@ -5149,7 +5335,7 @@
       <w:jc w:val="both"/>
     </w:pPr>
   </w:style>
-  <w:style w:type="paragraph" w:customStyle="1" w:styleId="Paragraph3">
+  <w:style w:type="paragraph" w:styleId="Paragraph3" w:customStyle="1">
     <w:name w:val="Paragraph3"/>
     <w:basedOn w:val="Normal"/>
     <w:pPr>
@@ -5158,7 +5344,7 @@
       <w:jc w:val="both"/>
     </w:pPr>
   </w:style>
-  <w:style w:type="paragraph" w:customStyle="1" w:styleId="Paragraph4">
+  <w:style w:type="paragraph" w:styleId="Paragraph4" w:customStyle="1">
     <w:name w:val="Paragraph4"/>
     <w:basedOn w:val="Normal"/>
     <w:pPr>
@@ -5265,7 +5451,7 @@
       <w:u w:val="single"/>
     </w:rPr>
   </w:style>
-  <w:style w:type="paragraph" w:customStyle="1" w:styleId="Body">
+  <w:style w:type="paragraph" w:styleId="Body" w:customStyle="1">
     <w:name w:val="Body"/>
     <w:basedOn w:val="Normal"/>
     <w:pPr>
@@ -5277,7 +5463,7 @@
       <w:rFonts w:ascii="Book Antiqua" w:hAnsi="Book Antiqua"/>
     </w:rPr>
   </w:style>
-  <w:style w:type="paragraph" w:customStyle="1" w:styleId="Bullet">
+  <w:style w:type="paragraph" w:styleId="Bullet" w:customStyle="1">
     <w:name w:val="Bullet"/>
     <w:basedOn w:val="Normal"/>
     <w:pPr>
@@ -5294,7 +5480,7 @@
       <w:rFonts w:ascii="Book Antiqua" w:hAnsi="Book Antiqua"/>
     </w:rPr>
   </w:style>
-  <w:style w:type="paragraph" w:customStyle="1" w:styleId="InfoBlue">
+  <w:style w:type="paragraph" w:styleId="InfoBlue" w:customStyle="1">
     <w:name w:val="InfoBlue"/>
     <w:basedOn w:val="Normal"/>
     <w:next w:val="BodyText"/>
@@ -5337,7 +5523,7 @@
       <w:bCs/>
     </w:rPr>
   </w:style>
-  <w:style w:type="paragraph" w:customStyle="1" w:styleId="infoblue0">
+  <w:style w:type="paragraph" w:styleId="infoblue0" w:customStyle="1">
     <w:name w:val="infoblue"/>
     <w:basedOn w:val="Normal"/>
     <w:pPr>
@@ -5387,11 +5573,11 @@
       <w:szCs w:val="16"/>
     </w:rPr>
   </w:style>
-  <w:style w:type="character" w:customStyle="1" w:styleId="grame">
+  <w:style w:type="character" w:styleId="grame" w:customStyle="1">
     <w:name w:val="grame"/>
     <w:basedOn w:val="DefaultParagraphFont"/>
   </w:style>
-  <w:style w:type="character" w:customStyle="1" w:styleId="spelle">
+  <w:style w:type="character" w:styleId="spelle" w:customStyle="1">
     <w:name w:val="spelle"/>
     <w:basedOn w:val="DefaultParagraphFont"/>
   </w:style>

</xml_diff>

<commit_message>
Project Plan - Pharmacy Error Tracker.docx updated to accommodate an additional Construction Phase.
Signed-off-by: Jette McKellar <jette.mckellar@yahoo.com>
</commit_message>
<xml_diff>
--- a/documents/Project Plan - Pharmacy Error Tracker.docx
+++ b/documents/Project Plan - Pharmacy Error Tracker.docx
@@ -14,32 +14,22 @@
       <w:pPr>
         <w:pStyle w:val="Title"/>
       </w:pPr>
-      <w:r>
-        <w:fldChar w:fldCharType="begin"/>
-      </w:r>
-      <w:r>
-        <w:instrText xml:space="preserve"> TITLE  \* MERGEFORMAT </w:instrText>
-      </w:r>
-      <w:r>
-        <w:fldChar w:fldCharType="separate"/>
-      </w:r>
-      <w:r>
-        <w:t>Project Plan</w:t>
-      </w:r>
-      <w:r>
-        <w:fldChar w:fldCharType="end"/>
-      </w:r>
+      <w:fldSimple w:instr=" TITLE  \* MERGEFORMAT ">
+        <w:r>
+          <w:t>Project Plan</w:t>
+        </w:r>
+      </w:fldSimple>
     </w:p>
     <w:p/>
     <w:p>
       <w:pPr>
         <w:pStyle w:val="Heading1"/>
       </w:pPr>
-      <w:bookmarkStart w:name="_Toc524312826" w:id="0"/>
-      <w:bookmarkStart w:name="_Toc20734058" w:id="1"/>
-      <w:bookmarkStart w:name="_Toc447095880" w:id="2"/>
-      <w:bookmarkStart w:name="_Toc456598586" w:id="3"/>
-      <w:bookmarkStart w:name="_Toc456600917" w:id="4"/>
+      <w:bookmarkStart w:id="0" w:name="_Toc524312826"/>
+      <w:bookmarkStart w:id="1" w:name="_Toc20734058"/>
+      <w:bookmarkStart w:id="2" w:name="_Toc447095880"/>
+      <w:bookmarkStart w:id="3" w:name="_Toc456598586"/>
+      <w:bookmarkStart w:id="4" w:name="_Toc456600917"/>
       <w:r>
         <w:t>Introduction</w:t>
       </w:r>
@@ -64,8 +54,8 @@
       <w:pPr>
         <w:pStyle w:val="Heading1"/>
       </w:pPr>
-      <w:bookmarkStart w:name="_Toc524312837" w:id="5"/>
-      <w:bookmarkStart w:name="_Toc20734060" w:id="6"/>
+      <w:bookmarkStart w:id="5" w:name="_Toc524312837"/>
+      <w:bookmarkStart w:id="6" w:name="_Toc20734060"/>
       <w:r>
         <w:t>Project organization</w:t>
       </w:r>
@@ -101,8 +91,8 @@
         <w:pStyle w:val="Heading1"/>
         <w:spacing w:before="240"/>
       </w:pPr>
-      <w:bookmarkStart w:name="_Toc524312847" w:id="7"/>
-      <w:bookmarkStart w:name="_Toc20734070" w:id="8"/>
+      <w:bookmarkStart w:id="7" w:name="_Toc524312847"/>
+      <w:bookmarkStart w:id="8" w:name="_Toc20734070"/>
       <w:r>
         <w:t xml:space="preserve">Project practices and measurements </w:t>
       </w:r>
@@ -176,12 +166,12 @@
         <w:tblW w:w="10206" w:type="dxa"/>
         <w:tblInd w:w="-5" w:type="dxa"/>
         <w:tblBorders>
-          <w:top w:val="single" w:color="auto" w:sz="4" w:space="0"/>
-          <w:left w:val="single" w:color="auto" w:sz="4" w:space="0"/>
-          <w:bottom w:val="single" w:color="auto" w:sz="4" w:space="0"/>
-          <w:right w:val="single" w:color="auto" w:sz="4" w:space="0"/>
-          <w:insideH w:val="single" w:color="auto" w:sz="4" w:space="0"/>
-          <w:insideV w:val="single" w:color="auto" w:sz="4" w:space="0"/>
+          <w:top w:val="single" w:sz="4" w:space="0" w:color="auto"/>
+          <w:left w:val="single" w:sz="4" w:space="0" w:color="auto"/>
+          <w:bottom w:val="single" w:sz="4" w:space="0" w:color="auto"/>
+          <w:right w:val="single" w:sz="4" w:space="0" w:color="auto"/>
+          <w:insideH w:val="single" w:sz="4" w:space="0" w:color="auto"/>
+          <w:insideV w:val="single" w:sz="4" w:space="0" w:color="auto"/>
         </w:tblBorders>
         <w:tblLook w:val="0000" w:firstRow="0" w:lastRow="0" w:firstColumn="0" w:lastColumn="0" w:noHBand="0" w:noVBand="0"/>
       </w:tblPr>
@@ -1324,8 +1314,6 @@
               </w:rPr>
               <w:t xml:space="preserve"> work on “Log in”, “</w:t>
             </w:r>
-            <w:bookmarkStart w:name="_GoBack" w:id="9"/>
-            <w:bookmarkEnd w:id="9"/>
             <w:r>
               <w:rPr>
                 <w:sz w:val="16"/>
@@ -1595,12 +1583,12 @@
         <w:tblW w:w="10206" w:type="dxa"/>
         <w:tblInd w:w="-5" w:type="dxa"/>
         <w:tblBorders>
-          <w:top w:val="single" w:color="auto" w:sz="4" w:space="0"/>
-          <w:left w:val="single" w:color="auto" w:sz="4" w:space="0"/>
-          <w:bottom w:val="single" w:color="auto" w:sz="4" w:space="0"/>
-          <w:right w:val="single" w:color="auto" w:sz="4" w:space="0"/>
-          <w:insideH w:val="single" w:color="auto" w:sz="4" w:space="0"/>
-          <w:insideV w:val="single" w:color="auto" w:sz="4" w:space="0"/>
+          <w:top w:val="single" w:sz="4" w:space="0" w:color="auto"/>
+          <w:left w:val="single" w:sz="4" w:space="0" w:color="auto"/>
+          <w:bottom w:val="single" w:sz="4" w:space="0" w:color="auto"/>
+          <w:right w:val="single" w:sz="4" w:space="0" w:color="auto"/>
+          <w:insideH w:val="single" w:sz="4" w:space="0" w:color="auto"/>
+          <w:insideV w:val="single" w:sz="4" w:space="0" w:color="auto"/>
         </w:tblBorders>
         <w:tblLook w:val="0000" w:firstRow="0" w:lastRow="0" w:firstColumn="0" w:lastColumn="0" w:noHBand="0" w:noVBand="0"/>
       </w:tblPr>
@@ -1616,7 +1604,6 @@
           <w:tcPr>
             <w:tcW w:w="10206" w:type="dxa"/>
             <w:gridSpan w:val="5"/>
-            <w:tcMar/>
           </w:tcPr>
           <w:p>
             <w:pPr>
@@ -1645,7 +1632,6 @@
           <w:tcPr>
             <w:tcW w:w="794" w:type="dxa"/>
             <w:vMerge w:val="restart"/>
-            <w:tcMar/>
             <w:textDirection w:val="btLr"/>
           </w:tcPr>
           <w:p>
@@ -1672,7 +1658,6 @@
           <w:tcPr>
             <w:tcW w:w="688" w:type="dxa"/>
             <w:vMerge w:val="restart"/>
-            <w:tcMar/>
             <w:textDirection w:val="btLr"/>
           </w:tcPr>
           <w:p>
@@ -1698,7 +1683,6 @@
         <w:tc>
           <w:tcPr>
             <w:tcW w:w="848" w:type="dxa"/>
-            <w:tcMar/>
           </w:tcPr>
           <w:p>
             <w:pPr>
@@ -1723,7 +1707,6 @@
         <w:tc>
           <w:tcPr>
             <w:tcW w:w="1214" w:type="dxa"/>
-            <w:tcMar/>
           </w:tcPr>
           <w:p>
             <w:pPr>
@@ -1748,98 +1731,55 @@
         <w:tc>
           <w:tcPr>
             <w:tcW w:w="6662" w:type="dxa"/>
-            <w:tcMar/>
-          </w:tcPr>
-          <w:p w14:noSpellErr="1">
-            <w:pPr>
-              <w:pStyle w:val="BodyText"/>
-              <w:spacing w:before="60"/>
-              <w:ind w:left="0"/>
-              <w:rPr>
-                <w:sz w:val="16"/>
-                <w:szCs w:val="16"/>
-              </w:rPr>
-            </w:pPr>
-            <w:r>
-              <w:rPr>
-                <w:sz w:val="16"/>
-                <w:szCs w:val="16"/>
-              </w:rPr>
-              <w:t>Implement supp</w:t>
-            </w:r>
-            <w:r>
-              <w:rPr>
-                <w:sz w:val="16"/>
-                <w:szCs w:val="16"/>
-              </w:rPr>
-              <w:t xml:space="preserve">orting use cases </w:t>
-            </w:r>
-            <w:r>
-              <w:rPr>
-                <w:sz w:val="16"/>
-                <w:szCs w:val="16"/>
-              </w:rPr>
-              <w:t xml:space="preserve">"Edit Error Submission Form", </w:t>
-            </w:r>
-            <w:r>
-              <w:rPr>
-                <w:sz w:val="16"/>
-                <w:szCs w:val="16"/>
-              </w:rPr>
-              <w:t>"Modify Error in System"</w:t>
-            </w:r>
-            <w:r>
-              <w:rPr>
-                <w:sz w:val="16"/>
-                <w:szCs w:val="16"/>
-              </w:rPr>
-              <w:t xml:space="preserve">, </w:t>
-            </w:r>
-            <w:r>
-              <w:rPr>
-                <w:sz w:val="16"/>
-                <w:szCs w:val="16"/>
-              </w:rPr>
-              <w:t>and</w:t>
-            </w:r>
-            <w:r>
-              <w:rPr>
-                <w:sz w:val="16"/>
-                <w:szCs w:val="16"/>
-              </w:rPr>
-              <w:t xml:space="preserve"> </w:t>
-            </w:r>
-            <w:r>
-              <w:rPr>
-                <w:sz w:val="16"/>
-                <w:szCs w:val="16"/>
-              </w:rPr>
-              <w:t>"Output</w:t>
-            </w:r>
-            <w:r>
-              <w:rPr>
-                <w:sz w:val="16"/>
-                <w:szCs w:val="16"/>
-              </w:rPr>
-              <w:t xml:space="preserve"> Error Data to Excel"</w:t>
-            </w:r>
-          </w:p>
-          <w:p>
-            <w:pPr>
-              <w:pStyle w:val="BodyText"/>
-              <w:spacing w:before="60"/>
-              <w:ind w:left="0"/>
-              <w:rPr>
-                <w:sz w:val="16"/>
-                <w:szCs w:val="16"/>
-              </w:rPr>
-            </w:pPr>
-            <w:r>
-              <w:rPr>
-                <w:sz w:val="16"/>
-                <w:szCs w:val="16"/>
-              </w:rPr>
-              <w:t xml:space="preserve">Complete Development and Integration Testing for </w:t>
+          </w:tcPr>
+          <w:p>
+            <w:pPr>
+              <w:pStyle w:val="BodyText"/>
+              <w:spacing w:before="60"/>
+              <w:ind w:left="0"/>
+              <w:rPr>
+                <w:sz w:val="16"/>
+                <w:szCs w:val="16"/>
+              </w:rPr>
+            </w:pPr>
+            <w:r>
+              <w:rPr>
+                <w:sz w:val="16"/>
+                <w:szCs w:val="16"/>
+              </w:rPr>
+              <w:t>Implement supporting use cases "Edit Error Submission Form", "Modify Error in System", and "Output Error Data to Excel"</w:t>
+            </w:r>
+          </w:p>
+          <w:p>
+            <w:pPr>
+              <w:pStyle w:val="BodyText"/>
+              <w:spacing w:before="60"/>
+              <w:ind w:left="0"/>
+              <w:rPr>
+                <w:sz w:val="16"/>
+                <w:szCs w:val="16"/>
+              </w:rPr>
+            </w:pPr>
+            <w:r>
+              <w:rPr>
+                <w:sz w:val="16"/>
+                <w:szCs w:val="16"/>
+              </w:rPr>
+              <w:t xml:space="preserve">Complete Development and </w:t>
+            </w:r>
+            <w:r>
+              <w:rPr>
+                <w:sz w:val="16"/>
+                <w:szCs w:val="16"/>
+              </w:rPr>
+              <w:t>UAT</w:t>
+            </w:r>
+            <w:r>
+              <w:rPr>
+                <w:sz w:val="16"/>
+                <w:szCs w:val="16"/>
+              </w:rPr>
+              <w:t xml:space="preserve"> Testing for </w:t>
             </w:r>
             <w:r>
               <w:rPr>
@@ -1853,7 +1793,7 @@
                 <w:sz w:val="16"/>
                 <w:szCs w:val="16"/>
               </w:rPr>
-              <w:t xml:space="preserve"> - ensure use cases passes development and integration testing followed by UAT testing</w:t>
+              <w:t xml:space="preserve"> - ensure use cases passes UAT testing</w:t>
             </w:r>
           </w:p>
         </w:tc>
@@ -1896,7 +1836,6 @@
         <w:tc>
           <w:tcPr>
             <w:tcW w:w="848" w:type="dxa"/>
-            <w:tcMar/>
           </w:tcPr>
           <w:p>
             <w:pPr>
@@ -1921,7 +1860,6 @@
         <w:tc>
           <w:tcPr>
             <w:tcW w:w="1214" w:type="dxa"/>
-            <w:tcMar/>
           </w:tcPr>
           <w:p>
             <w:pPr>
@@ -1946,126 +1884,55 @@
         <w:tc>
           <w:tcPr>
             <w:tcW w:w="6662" w:type="dxa"/>
-            <w:tcMar/>
-          </w:tcPr>
-          <w:p w14:noSpellErr="1">
-            <w:pPr>
-              <w:pStyle w:val="BodyText"/>
-              <w:spacing w:before="60"/>
-              <w:ind w:left="0"/>
-              <w:rPr>
-                <w:sz w:val="16"/>
-                <w:szCs w:val="16"/>
-              </w:rPr>
-            </w:pPr>
-            <w:r>
-              <w:rPr>
-                <w:sz w:val="16"/>
-                <w:szCs w:val="16"/>
-              </w:rPr>
-              <w:t xml:space="preserve">Implement use cases </w:t>
-            </w:r>
-            <w:r>
-              <w:rPr>
-                <w:sz w:val="16"/>
-                <w:szCs w:val="16"/>
-              </w:rPr>
-              <w:t>"Add a User",</w:t>
-            </w:r>
-            <w:r>
-              <w:rPr>
-                <w:sz w:val="16"/>
-                <w:szCs w:val="16"/>
-              </w:rPr>
-              <w:t xml:space="preserve"> </w:t>
-            </w:r>
-            <w:r>
-              <w:rPr>
-                <w:sz w:val="16"/>
-                <w:szCs w:val="16"/>
-              </w:rPr>
-              <w:t xml:space="preserve">"Manage User Details – </w:t>
-            </w:r>
-            <w:r>
-              <w:rPr>
-                <w:sz w:val="16"/>
-                <w:szCs w:val="16"/>
-              </w:rPr>
-              <w:t>Preferences"</w:t>
-            </w:r>
-            <w:r>
-              <w:rPr>
-                <w:sz w:val="16"/>
-                <w:szCs w:val="16"/>
-              </w:rPr>
-              <w:t>,</w:t>
-            </w:r>
-            <w:r>
-              <w:rPr>
-                <w:sz w:val="16"/>
-                <w:szCs w:val="16"/>
-              </w:rPr>
-              <w:t xml:space="preserve"> </w:t>
-            </w:r>
-            <w:r>
-              <w:rPr>
-                <w:sz w:val="16"/>
-                <w:szCs w:val="16"/>
-              </w:rPr>
-              <w:t xml:space="preserve">"Change </w:t>
-            </w:r>
-            <w:r>
-              <w:rPr>
-                <w:sz w:val="16"/>
-                <w:szCs w:val="16"/>
-              </w:rPr>
-              <w:t>Password",</w:t>
-            </w:r>
-            <w:r>
-              <w:rPr>
-                <w:sz w:val="16"/>
-                <w:szCs w:val="16"/>
-              </w:rPr>
-              <w:t xml:space="preserve"> and</w:t>
-            </w:r>
-            <w:r>
-              <w:rPr>
-                <w:sz w:val="16"/>
-                <w:szCs w:val="16"/>
-              </w:rPr>
-              <w:t xml:space="preserve"> </w:t>
-            </w:r>
-            <w:r>
-              <w:rPr>
-                <w:sz w:val="16"/>
-                <w:szCs w:val="16"/>
-              </w:rPr>
-              <w:t xml:space="preserve">"Delete a </w:t>
-            </w:r>
-            <w:r>
-              <w:rPr>
-                <w:sz w:val="16"/>
-                <w:szCs w:val="16"/>
-              </w:rPr>
-              <w:t>User"</w:t>
-            </w:r>
-          </w:p>
-          <w:p>
-            <w:pPr>
-              <w:pStyle w:val="BodyText"/>
-              <w:spacing w:before="60"/>
-              <w:ind w:left="0"/>
-              <w:rPr>
-                <w:sz w:val="16"/>
-                <w:szCs w:val="16"/>
-              </w:rPr>
-            </w:pPr>
-            <w:r>
-              <w:rPr>
-                <w:sz w:val="16"/>
-                <w:szCs w:val="16"/>
-              </w:rPr>
-              <w:t xml:space="preserve">Complete Development and Integration Testing for </w:t>
+          </w:tcPr>
+          <w:p>
+            <w:pPr>
+              <w:pStyle w:val="BodyText"/>
+              <w:spacing w:before="60"/>
+              <w:ind w:left="0"/>
+              <w:rPr>
+                <w:sz w:val="16"/>
+                <w:szCs w:val="16"/>
+              </w:rPr>
+            </w:pPr>
+            <w:r>
+              <w:rPr>
+                <w:sz w:val="16"/>
+                <w:szCs w:val="16"/>
+              </w:rPr>
+              <w:t>Implement use cases "Add a User", "Manage User Details – Preferences", "Change Password", and "Delete a User"</w:t>
+            </w:r>
+          </w:p>
+          <w:p>
+            <w:pPr>
+              <w:pStyle w:val="BodyText"/>
+              <w:spacing w:before="60"/>
+              <w:ind w:left="0"/>
+              <w:rPr>
+                <w:sz w:val="16"/>
+                <w:szCs w:val="16"/>
+              </w:rPr>
+            </w:pPr>
+            <w:r>
+              <w:rPr>
+                <w:sz w:val="16"/>
+                <w:szCs w:val="16"/>
+              </w:rPr>
+              <w:t xml:space="preserve">Complete Development and </w:t>
+            </w:r>
+            <w:r>
+              <w:rPr>
+                <w:sz w:val="16"/>
+                <w:szCs w:val="16"/>
+              </w:rPr>
+              <w:t>UAT</w:t>
+            </w:r>
+            <w:r>
+              <w:rPr>
+                <w:sz w:val="16"/>
+                <w:szCs w:val="16"/>
+              </w:rPr>
+              <w:t xml:space="preserve"> Testing for </w:t>
             </w:r>
             <w:r>
               <w:rPr>
@@ -2079,7 +1946,7 @@
                 <w:sz w:val="16"/>
                 <w:szCs w:val="16"/>
               </w:rPr>
-              <w:t xml:space="preserve"> - ensure use cases passes development and integration testing followed by UAT testing</w:t>
+              <w:t xml:space="preserve"> - ensure use cases passes UAT testing</w:t>
             </w:r>
           </w:p>
         </w:tc>
@@ -2122,7 +1989,6 @@
         <w:tc>
           <w:tcPr>
             <w:tcW w:w="848" w:type="dxa"/>
-            <w:tcMar/>
           </w:tcPr>
           <w:p>
             <w:pPr>
@@ -2147,7 +2013,6 @@
         <w:tc>
           <w:tcPr>
             <w:tcW w:w="1214" w:type="dxa"/>
-            <w:tcMar/>
           </w:tcPr>
           <w:p>
             <w:pPr>
@@ -2172,133 +2037,55 @@
         <w:tc>
           <w:tcPr>
             <w:tcW w:w="6662" w:type="dxa"/>
-            <w:tcMar/>
-          </w:tcPr>
-          <w:p w14:noSpellErr="1">
-            <w:pPr>
-              <w:pStyle w:val="BodyText"/>
-              <w:spacing w:before="60"/>
-              <w:ind w:left="0"/>
-              <w:rPr>
-                <w:sz w:val="16"/>
-                <w:szCs w:val="16"/>
-              </w:rPr>
-            </w:pPr>
-            <w:r>
-              <w:rPr>
-                <w:sz w:val="16"/>
-                <w:szCs w:val="16"/>
-              </w:rPr>
-              <w:t xml:space="preserve">Implement use </w:t>
-            </w:r>
-            <w:r>
-              <w:rPr>
-                <w:sz w:val="16"/>
-                <w:szCs w:val="16"/>
-              </w:rPr>
-              <w:t xml:space="preserve">cases </w:t>
-            </w:r>
-            <w:r>
-              <w:rPr>
-                <w:sz w:val="16"/>
-                <w:szCs w:val="16"/>
-              </w:rPr>
-              <w:t>"Add a Contact"</w:t>
-            </w:r>
-            <w:r>
-              <w:rPr>
-                <w:sz w:val="16"/>
-                <w:szCs w:val="16"/>
-              </w:rPr>
-              <w:t>,</w:t>
-            </w:r>
-            <w:r>
-              <w:rPr>
-                <w:sz w:val="16"/>
-                <w:szCs w:val="16"/>
-              </w:rPr>
-              <w:t xml:space="preserve"> </w:t>
-            </w:r>
-            <w:r>
-              <w:rPr>
-                <w:sz w:val="16"/>
-                <w:szCs w:val="16"/>
-              </w:rPr>
-              <w:t>"Edit</w:t>
-            </w:r>
-            <w:r>
-              <w:rPr>
-                <w:sz w:val="16"/>
-                <w:szCs w:val="16"/>
-              </w:rPr>
-              <w:t xml:space="preserve"> a Contact</w:t>
-            </w:r>
-            <w:r>
-              <w:rPr>
-                <w:sz w:val="16"/>
-                <w:szCs w:val="16"/>
-              </w:rPr>
-              <w:t>"</w:t>
-            </w:r>
-            <w:r>
-              <w:rPr>
-                <w:sz w:val="16"/>
-                <w:szCs w:val="16"/>
-              </w:rPr>
-              <w:t>,</w:t>
-            </w:r>
-            <w:r>
-              <w:rPr>
-                <w:sz w:val="16"/>
-                <w:szCs w:val="16"/>
-              </w:rPr>
-              <w:t xml:space="preserve"> </w:t>
-            </w:r>
-            <w:r>
-              <w:rPr>
-                <w:sz w:val="16"/>
-                <w:szCs w:val="16"/>
-              </w:rPr>
-              <w:t>"Send Report to Contacts"</w:t>
-            </w:r>
-            <w:r>
-              <w:rPr>
-                <w:sz w:val="16"/>
-                <w:szCs w:val="16"/>
-              </w:rPr>
-              <w:t>,</w:t>
-            </w:r>
-            <w:r>
-              <w:rPr>
-                <w:sz w:val="16"/>
-                <w:szCs w:val="16"/>
-              </w:rPr>
-              <w:t xml:space="preserve"> and</w:t>
-            </w:r>
-            <w:r>
-              <w:rPr>
-                <w:sz w:val="16"/>
-                <w:szCs w:val="16"/>
-              </w:rPr>
-              <w:t xml:space="preserve"> "Remove a Contact"</w:t>
-            </w:r>
-          </w:p>
-          <w:p>
-            <w:pPr>
-              <w:pStyle w:val="BodyText"/>
-              <w:spacing w:before="60"/>
-              <w:ind w:left="0"/>
-              <w:rPr>
-                <w:sz w:val="16"/>
-                <w:szCs w:val="16"/>
-              </w:rPr>
-            </w:pPr>
-            <w:r>
-              <w:rPr>
-                <w:sz w:val="16"/>
-                <w:szCs w:val="16"/>
-              </w:rPr>
-              <w:t xml:space="preserve">Complete Development and Integration Testing for </w:t>
+          </w:tcPr>
+          <w:p>
+            <w:pPr>
+              <w:pStyle w:val="BodyText"/>
+              <w:spacing w:before="60"/>
+              <w:ind w:left="0"/>
+              <w:rPr>
+                <w:sz w:val="16"/>
+                <w:szCs w:val="16"/>
+              </w:rPr>
+            </w:pPr>
+            <w:r>
+              <w:rPr>
+                <w:sz w:val="16"/>
+                <w:szCs w:val="16"/>
+              </w:rPr>
+              <w:t>Implement use cases "Add a Contact", "Edit a Contact", "Send Report to Contacts", and "Remove a Contact"</w:t>
+            </w:r>
+          </w:p>
+          <w:p>
+            <w:pPr>
+              <w:pStyle w:val="BodyText"/>
+              <w:spacing w:before="60"/>
+              <w:ind w:left="0"/>
+              <w:rPr>
+                <w:sz w:val="16"/>
+                <w:szCs w:val="16"/>
+              </w:rPr>
+            </w:pPr>
+            <w:r>
+              <w:rPr>
+                <w:sz w:val="16"/>
+                <w:szCs w:val="16"/>
+              </w:rPr>
+              <w:t xml:space="preserve">Complete Development and </w:t>
+            </w:r>
+            <w:r>
+              <w:rPr>
+                <w:sz w:val="16"/>
+                <w:szCs w:val="16"/>
+              </w:rPr>
+              <w:t>UAT</w:t>
+            </w:r>
+            <w:r>
+              <w:rPr>
+                <w:sz w:val="16"/>
+                <w:szCs w:val="16"/>
+              </w:rPr>
+              <w:t xml:space="preserve"> Testing for </w:t>
             </w:r>
             <w:r>
               <w:rPr>
@@ -2312,7 +2099,7 @@
                 <w:sz w:val="16"/>
                 <w:szCs w:val="16"/>
               </w:rPr>
-              <w:t xml:space="preserve"> - ensure use cases passes development and integration testing followed by UAT testing</w:t>
+              <w:t xml:space="preserve"> - ensure use cases passes UAT testing</w:t>
             </w:r>
           </w:p>
         </w:tc>
@@ -2355,7 +2142,6 @@
         <w:tc>
           <w:tcPr>
             <w:tcW w:w="848" w:type="dxa"/>
-            <w:tcMar/>
           </w:tcPr>
           <w:p>
             <w:pPr>
@@ -2373,14 +2159,13 @@
                 <w:sz w:val="16"/>
                 <w:szCs w:val="16"/>
               </w:rPr>
-              <w:t xml:space="preserve">C-4 </w:t>
+              <w:t>C-4</w:t>
             </w:r>
           </w:p>
         </w:tc>
         <w:tc>
           <w:tcPr>
             <w:tcW w:w="1214" w:type="dxa"/>
-            <w:tcMar/>
           </w:tcPr>
           <w:p>
             <w:pPr>
@@ -2424,62 +2209,23 @@
         <w:tc>
           <w:tcPr>
             <w:tcW w:w="6662" w:type="dxa"/>
-            <w:tcMar/>
-          </w:tcPr>
-          <w:p>
-            <w:pPr>
-              <w:pStyle w:val="BodyText"/>
-              <w:spacing w:before="60"/>
-              <w:ind w:left="0"/>
-              <w:rPr>
-                <w:sz w:val="16"/>
-                <w:szCs w:val="16"/>
-              </w:rPr>
-            </w:pPr>
-            <w:r>
-              <w:rPr>
-                <w:sz w:val="16"/>
-                <w:szCs w:val="16"/>
-              </w:rPr>
-              <w:t>Contingency</w:t>
-            </w:r>
-          </w:p>
-          <w:p>
-            <w:pPr>
-              <w:pStyle w:val="BodyText"/>
-              <w:spacing w:before="60"/>
-              <w:ind w:left="0"/>
-              <w:rPr>
-                <w:color w:val="C00000"/>
-                <w:sz w:val="16"/>
-                <w:szCs w:val="16"/>
-              </w:rPr>
-            </w:pPr>
-            <w:r>
-              <w:rPr>
-                <w:color w:val="C00000"/>
-                <w:sz w:val="16"/>
-                <w:szCs w:val="16"/>
-              </w:rPr>
-              <w:t>Deliver Initial Operation Capability Milestone (IOCM)</w:t>
-            </w:r>
-          </w:p>
-          <w:p>
-            <w:pPr>
-              <w:pStyle w:val="BodyText"/>
-              <w:spacing w:before="60"/>
-              <w:ind w:left="0"/>
-              <w:rPr>
-                <w:sz w:val="16"/>
-                <w:szCs w:val="16"/>
-              </w:rPr>
-            </w:pPr>
-            <w:r>
-              <w:rPr>
-                <w:sz w:val="16"/>
-                <w:szCs w:val="16"/>
-              </w:rPr>
-              <w:t>Complete Construction Phase Project Assessment</w:t>
+          </w:tcPr>
+          <w:p>
+            <w:pPr>
+              <w:pStyle w:val="BodyText"/>
+              <w:spacing w:before="60"/>
+              <w:ind w:left="0"/>
+              <w:rPr>
+                <w:sz w:val="16"/>
+                <w:szCs w:val="16"/>
+              </w:rPr>
+            </w:pPr>
+            <w:r>
+              <w:rPr>
+                <w:sz w:val="16"/>
+                <w:szCs w:val="16"/>
+              </w:rPr>
+              <w:t xml:space="preserve">Completion of UAT testing and documentation </w:t>
             </w:r>
           </w:p>
         </w:tc>
@@ -2505,8 +2251,174 @@
         <w:tc>
           <w:tcPr>
             <w:tcW w:w="688" w:type="dxa"/>
+            <w:vMerge/>
+          </w:tcPr>
+          <w:p>
+            <w:pPr>
+              <w:pStyle w:val="BodyText"/>
+              <w:spacing w:before="60"/>
+              <w:ind w:left="0"/>
+              <w:rPr>
+                <w:sz w:val="16"/>
+                <w:szCs w:val="16"/>
+              </w:rPr>
+            </w:pPr>
+          </w:p>
+        </w:tc>
+        <w:tc>
+          <w:tcPr>
+            <w:tcW w:w="848" w:type="dxa"/>
+          </w:tcPr>
+          <w:p>
+            <w:pPr>
+              <w:pStyle w:val="BodyText"/>
+              <w:spacing w:before="60"/>
+              <w:ind w:left="0"/>
+              <w:jc w:val="center"/>
+              <w:rPr>
+                <w:sz w:val="16"/>
+                <w:szCs w:val="16"/>
+              </w:rPr>
+            </w:pPr>
+            <w:r>
+              <w:rPr>
+                <w:sz w:val="16"/>
+                <w:szCs w:val="16"/>
+              </w:rPr>
+              <w:t>C-5</w:t>
+            </w:r>
+            <w:r>
+              <w:rPr>
+                <w:sz w:val="16"/>
+                <w:szCs w:val="16"/>
+              </w:rPr>
+              <w:t xml:space="preserve"> </w:t>
+            </w:r>
+          </w:p>
+        </w:tc>
+        <w:tc>
+          <w:tcPr>
+            <w:tcW w:w="1214" w:type="dxa"/>
+          </w:tcPr>
+          <w:p>
+            <w:pPr>
+              <w:pStyle w:val="BodyText"/>
+              <w:spacing w:before="60"/>
+              <w:ind w:left="0"/>
+              <w:jc w:val="center"/>
+              <w:rPr>
+                <w:sz w:val="16"/>
+                <w:szCs w:val="16"/>
+              </w:rPr>
+            </w:pPr>
+            <w:r>
+              <w:rPr>
+                <w:sz w:val="16"/>
+                <w:szCs w:val="16"/>
+              </w:rPr>
+              <w:t>4/09 – 17/09</w:t>
+            </w:r>
+            <w:r>
+              <w:rPr>
+                <w:sz w:val="16"/>
+                <w:szCs w:val="16"/>
+              </w:rPr>
+              <w:t xml:space="preserve"> </w:t>
+            </w:r>
+          </w:p>
+        </w:tc>
+        <w:tc>
+          <w:tcPr>
+            <w:tcW w:w="6662" w:type="dxa"/>
+          </w:tcPr>
+          <w:p>
+            <w:pPr>
+              <w:pStyle w:val="BodyText"/>
+              <w:spacing w:before="60"/>
+              <w:ind w:left="0"/>
+              <w:rPr>
+                <w:sz w:val="16"/>
+                <w:szCs w:val="16"/>
+              </w:rPr>
+            </w:pPr>
+            <w:r>
+              <w:rPr>
+                <w:sz w:val="16"/>
+                <w:szCs w:val="16"/>
+              </w:rPr>
+              <w:t>Contingency</w:t>
+            </w:r>
+          </w:p>
+          <w:p>
+            <w:pPr>
+              <w:pStyle w:val="BodyText"/>
+              <w:spacing w:before="60"/>
+              <w:ind w:left="0"/>
+              <w:rPr>
+                <w:color w:val="C00000"/>
+                <w:sz w:val="16"/>
+                <w:szCs w:val="16"/>
+              </w:rPr>
+            </w:pPr>
+            <w:r>
+              <w:rPr>
+                <w:color w:val="C00000"/>
+                <w:sz w:val="16"/>
+                <w:szCs w:val="16"/>
+              </w:rPr>
+              <w:t>Deliver Initial Operation Capability Milestone (IOCM)</w:t>
+            </w:r>
+            <w:r>
+              <w:rPr>
+                <w:color w:val="C00000"/>
+                <w:sz w:val="16"/>
+                <w:szCs w:val="16"/>
+              </w:rPr>
+              <w:t xml:space="preserve"> (moved to 17/09)</w:t>
+            </w:r>
+          </w:p>
+          <w:p>
+            <w:pPr>
+              <w:pStyle w:val="BodyText"/>
+              <w:spacing w:before="60"/>
+              <w:ind w:left="0"/>
+              <w:rPr>
+                <w:sz w:val="16"/>
+                <w:szCs w:val="16"/>
+              </w:rPr>
+            </w:pPr>
+            <w:r>
+              <w:rPr>
+                <w:sz w:val="16"/>
+                <w:szCs w:val="16"/>
+              </w:rPr>
+              <w:t>Complete Construction Phase Project Assessment</w:t>
+            </w:r>
+          </w:p>
+        </w:tc>
+      </w:tr>
+      <w:tr>
+        <w:tc>
+          <w:tcPr>
+            <w:tcW w:w="794" w:type="dxa"/>
+            <w:vMerge/>
+          </w:tcPr>
+          <w:p>
+            <w:pPr>
+              <w:pStyle w:val="BodyText"/>
+              <w:spacing w:before="60"/>
+              <w:ind w:left="0"/>
+              <w:rPr>
+                <w:sz w:val="16"/>
+                <w:szCs w:val="16"/>
+              </w:rPr>
+            </w:pPr>
+          </w:p>
+        </w:tc>
+        <w:tc>
+          <w:tcPr>
+            <w:tcW w:w="688" w:type="dxa"/>
             <w:vMerge w:val="restart"/>
-            <w:tcMar/>
             <w:textDirection w:val="btLr"/>
           </w:tcPr>
           <w:p>
@@ -2532,7 +2444,6 @@
         <w:tc>
           <w:tcPr>
             <w:tcW w:w="848" w:type="dxa"/>
-            <w:tcMar/>
           </w:tcPr>
           <w:p>
             <w:pPr>
@@ -2557,7 +2468,6 @@
         <w:tc>
           <w:tcPr>
             <w:tcW w:w="1214" w:type="dxa"/>
-            <w:tcMar/>
           </w:tcPr>
           <w:p>
             <w:pPr>
@@ -2575,14 +2485,34 @@
                 <w:sz w:val="16"/>
                 <w:szCs w:val="16"/>
               </w:rPr>
-              <w:t>4/09 – 17/09</w:t>
+              <w:t>18</w:t>
+            </w:r>
+            <w:r>
+              <w:rPr>
+                <w:sz w:val="16"/>
+                <w:szCs w:val="16"/>
+              </w:rPr>
+              <w:t xml:space="preserve">/09 – </w:t>
+            </w:r>
+            <w:r>
+              <w:rPr>
+                <w:sz w:val="16"/>
+                <w:szCs w:val="16"/>
+              </w:rPr>
+              <w:t>26</w:t>
+            </w:r>
+            <w:r>
+              <w:rPr>
+                <w:sz w:val="16"/>
+                <w:szCs w:val="16"/>
+              </w:rPr>
+              <w:t>/09</w:t>
             </w:r>
           </w:p>
         </w:tc>
         <w:tc>
           <w:tcPr>
             <w:tcW w:w="6662" w:type="dxa"/>
-            <w:tcMar/>
           </w:tcPr>
           <w:p>
             <w:pPr>
@@ -2693,7 +2623,6 @@
         <w:tc>
           <w:tcPr>
             <w:tcW w:w="848" w:type="dxa"/>
-            <w:tcMar/>
           </w:tcPr>
           <w:p>
             <w:pPr>
@@ -2718,7 +2647,6 @@
         <w:tc>
           <w:tcPr>
             <w:tcW w:w="1214" w:type="dxa"/>
-            <w:tcMar/>
           </w:tcPr>
           <w:p>
             <w:pPr>
@@ -2736,14 +2664,20 @@
                 <w:sz w:val="16"/>
                 <w:szCs w:val="16"/>
               </w:rPr>
-              <w:t>18/09 – 1/10</w:t>
+              <w:t>27/09 – 5</w:t>
+            </w:r>
+            <w:r>
+              <w:rPr>
+                <w:sz w:val="16"/>
+                <w:szCs w:val="16"/>
+              </w:rPr>
+              <w:t>/10</w:t>
             </w:r>
           </w:p>
         </w:tc>
         <w:tc>
           <w:tcPr>
             <w:tcW w:w="6662" w:type="dxa"/>
-            <w:tcMar/>
           </w:tcPr>
           <w:p>
             <w:pPr>
@@ -2836,7 +2770,6 @@
         <w:tc>
           <w:tcPr>
             <w:tcW w:w="848" w:type="dxa"/>
-            <w:tcMar/>
           </w:tcPr>
           <w:p>
             <w:pPr>
@@ -2861,7 +2794,6 @@
         <w:tc>
           <w:tcPr>
             <w:tcW w:w="1214" w:type="dxa"/>
-            <w:tcMar/>
           </w:tcPr>
           <w:p>
             <w:pPr>
@@ -2879,14 +2811,34 @@
                 <w:sz w:val="16"/>
                 <w:szCs w:val="16"/>
               </w:rPr>
-              <w:t>2/10 – 13/10</w:t>
+              <w:t>6</w:t>
+            </w:r>
+            <w:r>
+              <w:rPr>
+                <w:sz w:val="16"/>
+                <w:szCs w:val="16"/>
+              </w:rPr>
+              <w:t>/10 – 1</w:t>
+            </w:r>
+            <w:r>
+              <w:rPr>
+                <w:sz w:val="16"/>
+                <w:szCs w:val="16"/>
+              </w:rPr>
+              <w:t>5</w:t>
+            </w:r>
+            <w:r>
+              <w:rPr>
+                <w:sz w:val="16"/>
+                <w:szCs w:val="16"/>
+              </w:rPr>
+              <w:t>/10</w:t>
             </w:r>
           </w:p>
         </w:tc>
         <w:tc>
           <w:tcPr>
             <w:tcW w:w="6662" w:type="dxa"/>
-            <w:tcMar/>
           </w:tcPr>
           <w:p>
             <w:pPr>
@@ -2925,6 +2877,16 @@
               </w:rPr>
               <w:t>Deliver Product Release Milestone (PRM)</w:t>
             </w:r>
+            <w:r>
+              <w:rPr>
+                <w:color w:val="C00000"/>
+                <w:sz w:val="16"/>
+                <w:szCs w:val="16"/>
+              </w:rPr>
+              <w:t xml:space="preserve"> (15/10)</w:t>
+            </w:r>
+            <w:bookmarkStart w:id="9" w:name="_GoBack"/>
+            <w:bookmarkEnd w:id="9"/>
           </w:p>
           <w:p>
             <w:pPr>
@@ -2960,7 +2922,7 @@
     <w:sectPr>
       <w:headerReference w:type="default" r:id="rId8"/>
       <w:footerReference w:type="default" r:id="rId9"/>
-      <w:pgSz w:w="12240" w:h="15840" w:orient="portrait" w:code="1"/>
+      <w:pgSz w:w="12240" w:h="15840" w:code="1"/>
       <w:pgMar w:top="1440" w:right="1080" w:bottom="1440" w:left="1080" w:header="720" w:footer="720" w:gutter="0"/>
       <w:cols w:space="720"/>
       <w:docGrid w:linePitch="272"/>
@@ -2994,12 +2956,12 @@
     <w:tblPr>
       <w:tblW w:w="0" w:type="auto"/>
       <w:tblBorders>
-        <w:top w:val="single" w:color="auto" w:sz="6" w:space="0"/>
-        <w:left w:val="single" w:color="auto" w:sz="6" w:space="0"/>
-        <w:bottom w:val="single" w:color="auto" w:sz="6" w:space="0"/>
-        <w:right w:val="single" w:color="auto" w:sz="6" w:space="0"/>
-        <w:insideH w:val="single" w:color="auto" w:sz="6" w:space="0"/>
-        <w:insideV w:val="single" w:color="auto" w:sz="6" w:space="0"/>
+        <w:top w:val="single" w:sz="6" w:space="0" w:color="auto"/>
+        <w:left w:val="single" w:sz="6" w:space="0" w:color="auto"/>
+        <w:bottom w:val="single" w:sz="6" w:space="0" w:color="auto"/>
+        <w:right w:val="single" w:sz="6" w:space="0" w:color="auto"/>
+        <w:insideH w:val="single" w:sz="6" w:space="0" w:color="auto"/>
+        <w:insideV w:val="single" w:sz="6" w:space="0" w:color="auto"/>
       </w:tblBorders>
       <w:tblLayout w:type="fixed"/>
       <w:tblLook w:val="0000" w:firstRow="0" w:lastRow="0" w:firstColumn="0" w:lastColumn="0" w:noHBand="0" w:noVBand="0"/>
@@ -3046,21 +3008,11 @@
           <w:r>
             <w:sym w:font="Symbol" w:char="F0D3"/>
           </w:r>
-          <w:r>
-            <w:fldChar w:fldCharType="begin"/>
-          </w:r>
-          <w:r>
-            <w:instrText xml:space="preserve"> DOCPROPERTY "Company"  \* MERGEFORMAT </w:instrText>
-          </w:r>
-          <w:r>
-            <w:fldChar w:fldCharType="separate"/>
-          </w:r>
-          <w:r>
-            <w:t>Eclipse Process Framework</w:t>
-          </w:r>
-          <w:r>
-            <w:fldChar w:fldCharType="end"/>
-          </w:r>
+          <w:fldSimple w:instr=" DOCPROPERTY &quot;Company&quot;  \* MERGEFORMAT ">
+            <w:r>
+              <w:t>Eclipse Process Framework</w:t>
+            </w:r>
+          </w:fldSimple>
           <w:r>
             <w:t xml:space="preserve">, </w:t>
           </w:r>
@@ -3214,12 +3166,12 @@
     <w:tblPr>
       <w:tblW w:w="0" w:type="auto"/>
       <w:tblBorders>
-        <w:top w:val="single" w:color="auto" w:sz="6" w:space="0"/>
-        <w:left w:val="single" w:color="auto" w:sz="6" w:space="0"/>
-        <w:bottom w:val="single" w:color="auto" w:sz="6" w:space="0"/>
-        <w:right w:val="single" w:color="auto" w:sz="6" w:space="0"/>
-        <w:insideH w:val="single" w:color="auto" w:sz="6" w:space="0"/>
-        <w:insideV w:val="single" w:color="auto" w:sz="6" w:space="0"/>
+        <w:top w:val="single" w:sz="6" w:space="0" w:color="auto"/>
+        <w:left w:val="single" w:sz="6" w:space="0" w:color="auto"/>
+        <w:bottom w:val="single" w:sz="6" w:space="0" w:color="auto"/>
+        <w:right w:val="single" w:sz="6" w:space="0" w:color="auto"/>
+        <w:insideH w:val="single" w:sz="6" w:space="0" w:color="auto"/>
+        <w:insideV w:val="single" w:sz="6" w:space="0" w:color="auto"/>
       </w:tblBorders>
       <w:tblLayout w:type="fixed"/>
       <w:tblLook w:val="0000" w:firstRow="0" w:lastRow="0" w:firstColumn="0" w:lastColumn="0" w:noHBand="0" w:noVBand="0"/>
@@ -3263,21 +3215,11 @@
           <w:tcW w:w="6379" w:type="dxa"/>
         </w:tcPr>
         <w:p>
-          <w:r>
-            <w:fldChar w:fldCharType="begin"/>
-          </w:r>
-          <w:r>
-            <w:instrText xml:space="preserve"> TITLE  \* MERGEFORMAT </w:instrText>
-          </w:r>
-          <w:r>
-            <w:fldChar w:fldCharType="separate"/>
-          </w:r>
-          <w:r>
-            <w:t>Project Plan</w:t>
-          </w:r>
-          <w:r>
-            <w:fldChar w:fldCharType="end"/>
-          </w:r>
+          <w:fldSimple w:instr=" TITLE  \* MERGEFORMAT ">
+            <w:r>
+              <w:t>Project Plan</w:t>
+            </w:r>
+          </w:fldSimple>
         </w:p>
       </w:tc>
       <w:tc>
@@ -3286,7 +3228,13 @@
         </w:tcPr>
         <w:p>
           <w:r>
-            <w:t xml:space="preserve">  Date: 09/04/2018</w:t>
+            <w:t xml:space="preserve">  Date: </w:t>
+          </w:r>
+          <w:r>
+            <w:t>12/07</w:t>
+          </w:r>
+          <w:r>
+            <w:t>/2018</w:t>
           </w:r>
         </w:p>
       </w:tc>
@@ -3414,7 +3362,7 @@
         <w:ind w:left="1080" w:hanging="360"/>
       </w:pPr>
       <w:rPr>
-        <w:rFonts w:hint="default" w:ascii="Symbol" w:hAnsi="Symbol"/>
+        <w:rFonts w:ascii="Symbol" w:hAnsi="Symbol" w:hint="default"/>
       </w:rPr>
     </w:lvl>
     <w:lvl w:ilvl="2" w:tplc="04090005" w:tentative="1">
@@ -3429,7 +3377,7 @@
         <w:ind w:left="1800" w:hanging="360"/>
       </w:pPr>
       <w:rPr>
-        <w:rFonts w:hint="default" w:ascii="Wingdings" w:hAnsi="Wingdings"/>
+        <w:rFonts w:ascii="Wingdings" w:hAnsi="Wingdings" w:hint="default"/>
       </w:rPr>
     </w:lvl>
     <w:lvl w:ilvl="3" w:tplc="04090001" w:tentative="1">
@@ -3444,7 +3392,7 @@
         <w:ind w:left="2520" w:hanging="360"/>
       </w:pPr>
       <w:rPr>
-        <w:rFonts w:hint="default" w:ascii="Symbol" w:hAnsi="Symbol"/>
+        <w:rFonts w:ascii="Symbol" w:hAnsi="Symbol" w:hint="default"/>
       </w:rPr>
     </w:lvl>
     <w:lvl w:ilvl="4" w:tplc="04090003" w:tentative="1">
@@ -3459,7 +3407,7 @@
         <w:ind w:left="3240" w:hanging="360"/>
       </w:pPr>
       <w:rPr>
-        <w:rFonts w:hint="default" w:ascii="Courier New" w:hAnsi="Courier New"/>
+        <w:rFonts w:ascii="Courier New" w:hAnsi="Courier New" w:hint="default"/>
       </w:rPr>
     </w:lvl>
     <w:lvl w:ilvl="5" w:tplc="04090005" w:tentative="1">
@@ -3474,7 +3422,7 @@
         <w:ind w:left="3960" w:hanging="360"/>
       </w:pPr>
       <w:rPr>
-        <w:rFonts w:hint="default" w:ascii="Wingdings" w:hAnsi="Wingdings"/>
+        <w:rFonts w:ascii="Wingdings" w:hAnsi="Wingdings" w:hint="default"/>
       </w:rPr>
     </w:lvl>
     <w:lvl w:ilvl="6" w:tplc="04090001" w:tentative="1">
@@ -3489,7 +3437,7 @@
         <w:ind w:left="4680" w:hanging="360"/>
       </w:pPr>
       <w:rPr>
-        <w:rFonts w:hint="default" w:ascii="Symbol" w:hAnsi="Symbol"/>
+        <w:rFonts w:ascii="Symbol" w:hAnsi="Symbol" w:hint="default"/>
       </w:rPr>
     </w:lvl>
     <w:lvl w:ilvl="7" w:tplc="04090003" w:tentative="1">
@@ -3504,7 +3452,7 @@
         <w:ind w:left="5400" w:hanging="360"/>
       </w:pPr>
       <w:rPr>
-        <w:rFonts w:hint="default" w:ascii="Courier New" w:hAnsi="Courier New"/>
+        <w:rFonts w:ascii="Courier New" w:hAnsi="Courier New" w:hint="default"/>
       </w:rPr>
     </w:lvl>
     <w:lvl w:ilvl="8" w:tplc="04090005" w:tentative="1">
@@ -3519,7 +3467,7 @@
         <w:ind w:left="6120" w:hanging="360"/>
       </w:pPr>
       <w:rPr>
-        <w:rFonts w:hint="default" w:ascii="Wingdings" w:hAnsi="Wingdings"/>
+        <w:rFonts w:ascii="Wingdings" w:hAnsi="Wingdings" w:hint="default"/>
       </w:rPr>
     </w:lvl>
   </w:abstractNum>
@@ -3553,7 +3501,7 @@
         <w:ind w:left="360" w:hanging="360"/>
       </w:pPr>
       <w:rPr>
-        <w:rFonts w:hint="default" w:ascii="Symbol" w:hAnsi="Symbol"/>
+        <w:rFonts w:ascii="Symbol" w:hAnsi="Symbol" w:hint="default"/>
       </w:rPr>
     </w:lvl>
     <w:lvl w:ilvl="3">
@@ -3622,7 +3570,7 @@
         <w:ind w:left="360" w:hanging="360"/>
       </w:pPr>
       <w:rPr>
-        <w:rFonts w:hint="default" w:ascii="Symbol" w:hAnsi="Symbol"/>
+        <w:rFonts w:ascii="Symbol" w:hAnsi="Symbol" w:hint="default"/>
       </w:rPr>
     </w:lvl>
     <w:lvl w:ilvl="2">
@@ -3708,7 +3656,7 @@
         <w:ind w:left="1080" w:hanging="360"/>
       </w:pPr>
       <w:rPr>
-        <w:rFonts w:hint="default" w:ascii="Symbol" w:hAnsi="Symbol"/>
+        <w:rFonts w:ascii="Symbol" w:hAnsi="Symbol" w:hint="default"/>
       </w:rPr>
     </w:lvl>
     <w:lvl w:ilvl="2">
@@ -3777,7 +3725,7 @@
         <w:ind w:left="720" w:hanging="360"/>
       </w:pPr>
       <w:rPr>
-        <w:rFonts w:hint="default" w:ascii="Symbol" w:hAnsi="Symbol"/>
+        <w:rFonts w:ascii="Symbol" w:hAnsi="Symbol" w:hint="default"/>
       </w:rPr>
     </w:lvl>
     <w:lvl w:ilvl="1" w:tplc="04090003" w:tentative="1">
@@ -3792,7 +3740,7 @@
         <w:ind w:left="1440" w:hanging="360"/>
       </w:pPr>
       <w:rPr>
-        <w:rFonts w:hint="default" w:ascii="Courier New" w:hAnsi="Courier New"/>
+        <w:rFonts w:ascii="Courier New" w:hAnsi="Courier New" w:hint="default"/>
       </w:rPr>
     </w:lvl>
     <w:lvl w:ilvl="2" w:tplc="04090005" w:tentative="1">
@@ -3807,7 +3755,7 @@
         <w:ind w:left="2160" w:hanging="360"/>
       </w:pPr>
       <w:rPr>
-        <w:rFonts w:hint="default" w:ascii="Wingdings" w:hAnsi="Wingdings"/>
+        <w:rFonts w:ascii="Wingdings" w:hAnsi="Wingdings" w:hint="default"/>
       </w:rPr>
     </w:lvl>
     <w:lvl w:ilvl="3" w:tplc="04090001" w:tentative="1">
@@ -3822,7 +3770,7 @@
         <w:ind w:left="2880" w:hanging="360"/>
       </w:pPr>
       <w:rPr>
-        <w:rFonts w:hint="default" w:ascii="Symbol" w:hAnsi="Symbol"/>
+        <w:rFonts w:ascii="Symbol" w:hAnsi="Symbol" w:hint="default"/>
       </w:rPr>
     </w:lvl>
     <w:lvl w:ilvl="4" w:tplc="04090003" w:tentative="1">
@@ -3837,7 +3785,7 @@
         <w:ind w:left="3600" w:hanging="360"/>
       </w:pPr>
       <w:rPr>
-        <w:rFonts w:hint="default" w:ascii="Courier New" w:hAnsi="Courier New"/>
+        <w:rFonts w:ascii="Courier New" w:hAnsi="Courier New" w:hint="default"/>
       </w:rPr>
     </w:lvl>
     <w:lvl w:ilvl="5" w:tplc="04090005" w:tentative="1">
@@ -3852,7 +3800,7 @@
         <w:ind w:left="4320" w:hanging="360"/>
       </w:pPr>
       <w:rPr>
-        <w:rFonts w:hint="default" w:ascii="Wingdings" w:hAnsi="Wingdings"/>
+        <w:rFonts w:ascii="Wingdings" w:hAnsi="Wingdings" w:hint="default"/>
       </w:rPr>
     </w:lvl>
     <w:lvl w:ilvl="6" w:tplc="04090001" w:tentative="1">
@@ -3867,7 +3815,7 @@
         <w:ind w:left="5040" w:hanging="360"/>
       </w:pPr>
       <w:rPr>
-        <w:rFonts w:hint="default" w:ascii="Symbol" w:hAnsi="Symbol"/>
+        <w:rFonts w:ascii="Symbol" w:hAnsi="Symbol" w:hint="default"/>
       </w:rPr>
     </w:lvl>
     <w:lvl w:ilvl="7" w:tplc="04090003" w:tentative="1">
@@ -3882,7 +3830,7 @@
         <w:ind w:left="5760" w:hanging="360"/>
       </w:pPr>
       <w:rPr>
-        <w:rFonts w:hint="default" w:ascii="Courier New" w:hAnsi="Courier New"/>
+        <w:rFonts w:ascii="Courier New" w:hAnsi="Courier New" w:hint="default"/>
       </w:rPr>
     </w:lvl>
     <w:lvl w:ilvl="8" w:tplc="04090005" w:tentative="1">
@@ -3897,7 +3845,7 @@
         <w:ind w:left="6480" w:hanging="360"/>
       </w:pPr>
       <w:rPr>
-        <w:rFonts w:hint="default" w:ascii="Wingdings" w:hAnsi="Wingdings"/>
+        <w:rFonts w:ascii="Wingdings" w:hAnsi="Wingdings" w:hint="default"/>
       </w:rPr>
     </w:lvl>
   </w:abstractNum>
@@ -3917,7 +3865,7 @@
         <w:ind w:left="720" w:hanging="360"/>
       </w:pPr>
       <w:rPr>
-        <w:rFonts w:hint="default" w:ascii="Symbol" w:hAnsi="Symbol"/>
+        <w:rFonts w:ascii="Symbol" w:hAnsi="Symbol" w:hint="default"/>
       </w:rPr>
     </w:lvl>
     <w:lvl w:ilvl="1" w:tplc="04090003" w:tentative="1">
@@ -3932,7 +3880,7 @@
         <w:ind w:left="1440" w:hanging="360"/>
       </w:pPr>
       <w:rPr>
-        <w:rFonts w:hint="default" w:ascii="Courier New" w:hAnsi="Courier New"/>
+        <w:rFonts w:ascii="Courier New" w:hAnsi="Courier New" w:hint="default"/>
       </w:rPr>
     </w:lvl>
     <w:lvl w:ilvl="2" w:tplc="04090005" w:tentative="1">
@@ -3947,7 +3895,7 @@
         <w:ind w:left="2160" w:hanging="360"/>
       </w:pPr>
       <w:rPr>
-        <w:rFonts w:hint="default" w:ascii="Wingdings" w:hAnsi="Wingdings"/>
+        <w:rFonts w:ascii="Wingdings" w:hAnsi="Wingdings" w:hint="default"/>
       </w:rPr>
     </w:lvl>
     <w:lvl w:ilvl="3" w:tplc="04090001" w:tentative="1">
@@ -3962,7 +3910,7 @@
         <w:ind w:left="2880" w:hanging="360"/>
       </w:pPr>
       <w:rPr>
-        <w:rFonts w:hint="default" w:ascii="Symbol" w:hAnsi="Symbol"/>
+        <w:rFonts w:ascii="Symbol" w:hAnsi="Symbol" w:hint="default"/>
       </w:rPr>
     </w:lvl>
     <w:lvl w:ilvl="4" w:tplc="04090003" w:tentative="1">
@@ -3977,7 +3925,7 @@
         <w:ind w:left="3600" w:hanging="360"/>
       </w:pPr>
       <w:rPr>
-        <w:rFonts w:hint="default" w:ascii="Courier New" w:hAnsi="Courier New"/>
+        <w:rFonts w:ascii="Courier New" w:hAnsi="Courier New" w:hint="default"/>
       </w:rPr>
     </w:lvl>
     <w:lvl w:ilvl="5" w:tplc="04090005" w:tentative="1">
@@ -3992,7 +3940,7 @@
         <w:ind w:left="4320" w:hanging="360"/>
       </w:pPr>
       <w:rPr>
-        <w:rFonts w:hint="default" w:ascii="Wingdings" w:hAnsi="Wingdings"/>
+        <w:rFonts w:ascii="Wingdings" w:hAnsi="Wingdings" w:hint="default"/>
       </w:rPr>
     </w:lvl>
     <w:lvl w:ilvl="6" w:tplc="04090001" w:tentative="1">
@@ -4007,7 +3955,7 @@
         <w:ind w:left="5040" w:hanging="360"/>
       </w:pPr>
       <w:rPr>
-        <w:rFonts w:hint="default" w:ascii="Symbol" w:hAnsi="Symbol"/>
+        <w:rFonts w:ascii="Symbol" w:hAnsi="Symbol" w:hint="default"/>
       </w:rPr>
     </w:lvl>
     <w:lvl w:ilvl="7" w:tplc="04090003" w:tentative="1">
@@ -4022,7 +3970,7 @@
         <w:ind w:left="5760" w:hanging="360"/>
       </w:pPr>
       <w:rPr>
-        <w:rFonts w:hint="default" w:ascii="Courier New" w:hAnsi="Courier New"/>
+        <w:rFonts w:ascii="Courier New" w:hAnsi="Courier New" w:hint="default"/>
       </w:rPr>
     </w:lvl>
     <w:lvl w:ilvl="8" w:tplc="04090005" w:tentative="1">
@@ -4037,7 +3985,7 @@
         <w:ind w:left="6480" w:hanging="360"/>
       </w:pPr>
       <w:rPr>
-        <w:rFonts w:hint="default" w:ascii="Wingdings" w:hAnsi="Wingdings"/>
+        <w:rFonts w:ascii="Wingdings" w:hAnsi="Wingdings" w:hint="default"/>
       </w:rPr>
     </w:lvl>
   </w:abstractNum>
@@ -4058,7 +4006,7 @@
         <w:ind w:left="360" w:hanging="360"/>
       </w:pPr>
       <w:rPr>
-        <w:rFonts w:hint="default" w:ascii="Arial" w:hAnsi="Arial" w:cs="Times New Roman"/>
+        <w:rFonts w:ascii="Arial" w:hAnsi="Arial" w:cs="Times New Roman" w:hint="default"/>
       </w:rPr>
     </w:lvl>
     <w:lvl w:ilvl="1" w:tplc="04090019" w:tentative="1">
@@ -4189,7 +4137,7 @@
         <w:ind w:left="1080" w:hanging="360"/>
       </w:pPr>
       <w:rPr>
-        <w:rFonts w:hint="default" w:ascii="Symbol" w:hAnsi="Symbol"/>
+        <w:rFonts w:ascii="Symbol" w:hAnsi="Symbol" w:hint="default"/>
       </w:rPr>
     </w:lvl>
     <w:lvl w:ilvl="2" w:tplc="04090005" w:tentative="1">
@@ -4204,7 +4152,7 @@
         <w:ind w:left="1800" w:hanging="360"/>
       </w:pPr>
       <w:rPr>
-        <w:rFonts w:hint="default" w:ascii="Wingdings" w:hAnsi="Wingdings"/>
+        <w:rFonts w:ascii="Wingdings" w:hAnsi="Wingdings" w:hint="default"/>
       </w:rPr>
     </w:lvl>
     <w:lvl w:ilvl="3" w:tplc="04090001" w:tentative="1">
@@ -4219,7 +4167,7 @@
         <w:ind w:left="2520" w:hanging="360"/>
       </w:pPr>
       <w:rPr>
-        <w:rFonts w:hint="default" w:ascii="Symbol" w:hAnsi="Symbol"/>
+        <w:rFonts w:ascii="Symbol" w:hAnsi="Symbol" w:hint="default"/>
       </w:rPr>
     </w:lvl>
     <w:lvl w:ilvl="4" w:tplc="04090003" w:tentative="1">
@@ -4234,7 +4182,7 @@
         <w:ind w:left="3240" w:hanging="360"/>
       </w:pPr>
       <w:rPr>
-        <w:rFonts w:hint="default" w:ascii="Courier New" w:hAnsi="Courier New"/>
+        <w:rFonts w:ascii="Courier New" w:hAnsi="Courier New" w:hint="default"/>
       </w:rPr>
     </w:lvl>
     <w:lvl w:ilvl="5" w:tplc="04090005" w:tentative="1">
@@ -4249,7 +4197,7 @@
         <w:ind w:left="3960" w:hanging="360"/>
       </w:pPr>
       <w:rPr>
-        <w:rFonts w:hint="default" w:ascii="Wingdings" w:hAnsi="Wingdings"/>
+        <w:rFonts w:ascii="Wingdings" w:hAnsi="Wingdings" w:hint="default"/>
       </w:rPr>
     </w:lvl>
     <w:lvl w:ilvl="6" w:tplc="04090001" w:tentative="1">
@@ -4264,7 +4212,7 @@
         <w:ind w:left="4680" w:hanging="360"/>
       </w:pPr>
       <w:rPr>
-        <w:rFonts w:hint="default" w:ascii="Symbol" w:hAnsi="Symbol"/>
+        <w:rFonts w:ascii="Symbol" w:hAnsi="Symbol" w:hint="default"/>
       </w:rPr>
     </w:lvl>
     <w:lvl w:ilvl="7" w:tplc="04090003" w:tentative="1">
@@ -4279,7 +4227,7 @@
         <w:ind w:left="5400" w:hanging="360"/>
       </w:pPr>
       <w:rPr>
-        <w:rFonts w:hint="default" w:ascii="Courier New" w:hAnsi="Courier New"/>
+        <w:rFonts w:ascii="Courier New" w:hAnsi="Courier New" w:hint="default"/>
       </w:rPr>
     </w:lvl>
     <w:lvl w:ilvl="8" w:tplc="04090005" w:tentative="1">
@@ -4294,7 +4242,7 @@
         <w:ind w:left="6120" w:hanging="360"/>
       </w:pPr>
       <w:rPr>
-        <w:rFonts w:hint="default" w:ascii="Wingdings" w:hAnsi="Wingdings"/>
+        <w:rFonts w:ascii="Wingdings" w:hAnsi="Wingdings" w:hint="default"/>
       </w:rPr>
     </w:lvl>
   </w:abstractNum>
@@ -4314,7 +4262,7 @@
         <w:ind w:left="1080" w:hanging="360"/>
       </w:pPr>
       <w:rPr>
-        <w:rFonts w:hint="default" w:ascii="Times New Roman" w:hAnsi="Times New Roman" w:eastAsia="Times New Roman" w:cs="Times New Roman"/>
+        <w:rFonts w:ascii="Times New Roman" w:eastAsia="Times New Roman" w:hAnsi="Times New Roman" w:cs="Times New Roman" w:hint="default"/>
       </w:rPr>
     </w:lvl>
     <w:lvl w:ilvl="1">
@@ -4444,7 +4392,7 @@
         <w:ind w:left="360" w:hanging="360"/>
       </w:pPr>
       <w:rPr>
-        <w:rFonts w:hint="default" w:ascii="Symbol" w:hAnsi="Symbol"/>
+        <w:rFonts w:ascii="Symbol" w:hAnsi="Symbol" w:hint="default"/>
       </w:rPr>
     </w:lvl>
     <w:lvl w:ilvl="3">
@@ -4531,7 +4479,7 @@
   <w:docDefaults>
     <w:rPrDefault>
       <w:rPr>
-        <w:rFonts w:ascii="Times New Roman" w:hAnsi="Times New Roman" w:eastAsia="Times New Roman" w:cs="Times New Roman"/>
+        <w:rFonts w:ascii="Times New Roman" w:eastAsia="Times New Roman" w:hAnsi="Times New Roman" w:cs="Times New Roman"/>
         <w:lang w:val="en-AU" w:eastAsia="en-AU" w:bidi="ar-SA"/>
       </w:rPr>
     </w:rPrDefault>
@@ -4557,22 +4505,22 @@
     <w:lsdException w:name="index 7" w:semiHidden="1" w:unhideWhenUsed="1"/>
     <w:lsdException w:name="index 8" w:semiHidden="1" w:unhideWhenUsed="1"/>
     <w:lsdException w:name="index 9" w:semiHidden="1" w:unhideWhenUsed="1"/>
-    <w:lsdException w:name="toc 1" w:uiPriority="39" w:semiHidden="1" w:unhideWhenUsed="1"/>
-    <w:lsdException w:name="toc 2" w:uiPriority="39" w:semiHidden="1" w:unhideWhenUsed="1"/>
-    <w:lsdException w:name="toc 3" w:uiPriority="39" w:semiHidden="1" w:unhideWhenUsed="1"/>
-    <w:lsdException w:name="toc 4" w:uiPriority="39" w:semiHidden="1" w:unhideWhenUsed="1"/>
-    <w:lsdException w:name="toc 5" w:uiPriority="39" w:semiHidden="1" w:unhideWhenUsed="1"/>
-    <w:lsdException w:name="toc 6" w:uiPriority="39" w:semiHidden="1" w:unhideWhenUsed="1"/>
-    <w:lsdException w:name="toc 7" w:uiPriority="39" w:semiHidden="1" w:unhideWhenUsed="1"/>
-    <w:lsdException w:name="toc 8" w:uiPriority="39" w:semiHidden="1" w:unhideWhenUsed="1"/>
-    <w:lsdException w:name="toc 9" w:uiPriority="39" w:semiHidden="1" w:unhideWhenUsed="1"/>
+    <w:lsdException w:name="toc 1" w:semiHidden="1" w:uiPriority="39" w:unhideWhenUsed="1"/>
+    <w:lsdException w:name="toc 2" w:semiHidden="1" w:uiPriority="39" w:unhideWhenUsed="1"/>
+    <w:lsdException w:name="toc 3" w:semiHidden="1" w:uiPriority="39" w:unhideWhenUsed="1"/>
+    <w:lsdException w:name="toc 4" w:semiHidden="1" w:uiPriority="39" w:unhideWhenUsed="1"/>
+    <w:lsdException w:name="toc 5" w:semiHidden="1" w:uiPriority="39" w:unhideWhenUsed="1"/>
+    <w:lsdException w:name="toc 6" w:semiHidden="1" w:uiPriority="39" w:unhideWhenUsed="1"/>
+    <w:lsdException w:name="toc 7" w:semiHidden="1" w:uiPriority="39" w:unhideWhenUsed="1"/>
+    <w:lsdException w:name="toc 8" w:semiHidden="1" w:uiPriority="39" w:unhideWhenUsed="1"/>
+    <w:lsdException w:name="toc 9" w:semiHidden="1" w:uiPriority="39" w:unhideWhenUsed="1"/>
     <w:lsdException w:name="Normal Indent" w:semiHidden="1" w:unhideWhenUsed="1"/>
     <w:lsdException w:name="footnote text" w:semiHidden="1" w:unhideWhenUsed="1"/>
     <w:lsdException w:name="annotation text" w:semiHidden="1" w:unhideWhenUsed="1"/>
     <w:lsdException w:name="header" w:semiHidden="1" w:unhideWhenUsed="1"/>
     <w:lsdException w:name="footer" w:semiHidden="1" w:unhideWhenUsed="1"/>
     <w:lsdException w:name="index heading" w:semiHidden="1" w:unhideWhenUsed="1"/>
-    <w:lsdException w:name="caption" w:uiPriority="35" w:semiHidden="1" w:unhideWhenUsed="1" w:qFormat="1"/>
+    <w:lsdException w:name="caption" w:semiHidden="1" w:uiPriority="35" w:unhideWhenUsed="1" w:qFormat="1"/>
     <w:lsdException w:name="table of figures" w:semiHidden="1" w:unhideWhenUsed="1"/>
     <w:lsdException w:name="envelope address" w:semiHidden="1" w:unhideWhenUsed="1"/>
     <w:lsdException w:name="envelope return" w:semiHidden="1" w:unhideWhenUsed="1"/>
@@ -4603,7 +4551,7 @@
     <w:lsdException w:name="Title" w:uiPriority="10" w:qFormat="1"/>
     <w:lsdException w:name="Closing" w:semiHidden="1" w:unhideWhenUsed="1"/>
     <w:lsdException w:name="Signature" w:semiHidden="1" w:unhideWhenUsed="1"/>
-    <w:lsdException w:name="Default Paragraph Font" w:uiPriority="1" w:semiHidden="1" w:unhideWhenUsed="1"/>
+    <w:lsdException w:name="Default Paragraph Font" w:semiHidden="1" w:uiPriority="1" w:unhideWhenUsed="1"/>
     <w:lsdException w:name="Body Text" w:semiHidden="1" w:unhideWhenUsed="1"/>
     <w:lsdException w:name="Body Text Indent" w:semiHidden="1" w:unhideWhenUsed="1"/>
     <w:lsdException w:name="List Continue" w:semiHidden="1" w:unhideWhenUsed="1"/>
@@ -4803,8 +4751,8 @@
     <w:lsdException w:name="Subtle Reference" w:uiPriority="31" w:qFormat="1"/>
     <w:lsdException w:name="Intense Reference" w:uiPriority="32" w:qFormat="1"/>
     <w:lsdException w:name="Book Title" w:uiPriority="33" w:qFormat="1"/>
-    <w:lsdException w:name="Bibliography" w:uiPriority="37" w:semiHidden="1" w:unhideWhenUsed="1"/>
-    <w:lsdException w:name="TOC Heading" w:uiPriority="39" w:semiHidden="1" w:unhideWhenUsed="1" w:qFormat="1"/>
+    <w:lsdException w:name="Bibliography" w:semiHidden="1" w:uiPriority="37" w:unhideWhenUsed="1"/>
+    <w:lsdException w:name="TOC Heading" w:semiHidden="1" w:uiPriority="39" w:unhideWhenUsed="1" w:qFormat="1"/>
     <w:lsdException w:name="Plain Table 1" w:uiPriority="41"/>
     <w:lsdException w:name="Plain Table 2" w:uiPriority="42"/>
     <w:lsdException w:name="Plain Table 3" w:uiPriority="43"/>
@@ -4914,7 +4862,7 @@
     <w:lsdException w:name="Hashtag" w:semiHidden="1" w:unhideWhenUsed="1"/>
     <w:lsdException w:name="Unresolved Mention" w:semiHidden="1" w:unhideWhenUsed="1"/>
   </w:latentStyles>
-  <w:style w:type="paragraph" w:styleId="Normal" w:default="1">
+  <w:style w:type="paragraph" w:default="1" w:styleId="Normal">
     <w:name w:val="Normal"/>
     <w:qFormat/>
     <w:pPr>
@@ -5085,13 +5033,13 @@
       <w:sz w:val="18"/>
     </w:rPr>
   </w:style>
-  <w:style w:type="character" w:styleId="DefaultParagraphFont" w:default="1">
+  <w:style w:type="character" w:default="1" w:styleId="DefaultParagraphFont">
     <w:name w:val="Default Paragraph Font"/>
     <w:uiPriority w:val="1"/>
     <w:semiHidden/>
     <w:unhideWhenUsed/>
   </w:style>
-  <w:style w:type="table" w:styleId="TableNormal" w:default="1">
+  <w:style w:type="table" w:default="1" w:styleId="TableNormal">
     <w:name w:val="Normal Table"/>
     <w:uiPriority w:val="99"/>
     <w:semiHidden/>
@@ -5106,13 +5054,13 @@
       </w:tblCellMar>
     </w:tblPr>
   </w:style>
-  <w:style w:type="numbering" w:styleId="NoList" w:default="1">
+  <w:style w:type="numbering" w:default="1" w:styleId="NoList">
     <w:name w:val="No List"/>
     <w:uiPriority w:val="99"/>
     <w:semiHidden/>
     <w:unhideWhenUsed/>
   </w:style>
-  <w:style w:type="paragraph" w:styleId="Paragraph2" w:customStyle="1">
+  <w:style w:type="paragraph" w:customStyle="1" w:styleId="Paragraph2">
     <w:name w:val="Paragraph2"/>
     <w:basedOn w:val="Normal"/>
     <w:pPr>
@@ -5227,7 +5175,7 @@
     <w:name w:val="page number"/>
     <w:basedOn w:val="DefaultParagraphFont"/>
   </w:style>
-  <w:style w:type="paragraph" w:styleId="Tabletext" w:customStyle="1">
+  <w:style w:type="paragraph" w:customStyle="1" w:styleId="Tabletext">
     <w:name w:val="Tabletext"/>
     <w:basedOn w:val="Normal"/>
     <w:pPr>
@@ -5244,7 +5192,7 @@
       <w:ind w:left="720"/>
     </w:pPr>
   </w:style>
-  <w:style w:type="paragraph" w:styleId="Blockquote" w:customStyle="1">
+  <w:style w:type="paragraph" w:customStyle="1" w:styleId="Blockquote">
     <w:name w:val="Blockquote"/>
     <w:basedOn w:val="Normal"/>
     <w:pPr>
@@ -5258,14 +5206,14 @@
       <w:lang w:val="en-CA"/>
     </w:rPr>
   </w:style>
-  <w:style w:type="paragraph" w:styleId="Bullet1" w:customStyle="1">
+  <w:style w:type="paragraph" w:customStyle="1" w:styleId="Bullet1">
     <w:name w:val="Bullet1"/>
     <w:basedOn w:val="Normal"/>
     <w:pPr>
       <w:ind w:left="720" w:hanging="432"/>
     </w:pPr>
   </w:style>
-  <w:style w:type="paragraph" w:styleId="Bullet2" w:customStyle="1">
+  <w:style w:type="paragraph" w:customStyle="1" w:styleId="Bullet2">
     <w:name w:val="Bullet2"/>
     <w:basedOn w:val="Normal"/>
     <w:pPr>
@@ -5303,7 +5251,7 @@
       <w:keepNext/>
       <w:keepLines/>
       <w:pBdr>
-        <w:bottom w:val="single" w:color="000000" w:sz="6" w:space="0"/>
+        <w:bottom w:val="single" w:sz="6" w:space="0" w:color="000000"/>
       </w:pBdr>
       <w:spacing w:before="40" w:after="40"/>
       <w:ind w:left="360" w:hanging="360"/>
@@ -5313,7 +5261,7 @@
       <w:sz w:val="16"/>
     </w:rPr>
   </w:style>
-  <w:style w:type="paragraph" w:styleId="MainTitle" w:customStyle="1">
+  <w:style w:type="paragraph" w:customStyle="1" w:styleId="MainTitle">
     <w:name w:val="Main Title"/>
     <w:basedOn w:val="Normal"/>
     <w:pPr>
@@ -5327,7 +5275,7 @@
       <w:sz w:val="32"/>
     </w:rPr>
   </w:style>
-  <w:style w:type="paragraph" w:styleId="Paragraph1" w:customStyle="1">
+  <w:style w:type="paragraph" w:customStyle="1" w:styleId="Paragraph1">
     <w:name w:val="Paragraph1"/>
     <w:basedOn w:val="Normal"/>
     <w:pPr>
@@ -5335,7 +5283,7 @@
       <w:jc w:val="both"/>
     </w:pPr>
   </w:style>
-  <w:style w:type="paragraph" w:styleId="Paragraph3" w:customStyle="1">
+  <w:style w:type="paragraph" w:customStyle="1" w:styleId="Paragraph3">
     <w:name w:val="Paragraph3"/>
     <w:basedOn w:val="Normal"/>
     <w:pPr>
@@ -5344,7 +5292,7 @@
       <w:jc w:val="both"/>
     </w:pPr>
   </w:style>
-  <w:style w:type="paragraph" w:styleId="Paragraph4" w:customStyle="1">
+  <w:style w:type="paragraph" w:customStyle="1" w:styleId="Paragraph4">
     <w:name w:val="Paragraph4"/>
     <w:basedOn w:val="Normal"/>
     <w:pPr>
@@ -5451,7 +5399,7 @@
       <w:u w:val="single"/>
     </w:rPr>
   </w:style>
-  <w:style w:type="paragraph" w:styleId="Body" w:customStyle="1">
+  <w:style w:type="paragraph" w:customStyle="1" w:styleId="Body">
     <w:name w:val="Body"/>
     <w:basedOn w:val="Normal"/>
     <w:pPr>
@@ -5463,7 +5411,7 @@
       <w:rFonts w:ascii="Book Antiqua" w:hAnsi="Book Antiqua"/>
     </w:rPr>
   </w:style>
-  <w:style w:type="paragraph" w:styleId="Bullet" w:customStyle="1">
+  <w:style w:type="paragraph" w:customStyle="1" w:styleId="Bullet">
     <w:name w:val="Bullet"/>
     <w:basedOn w:val="Normal"/>
     <w:pPr>
@@ -5480,7 +5428,7 @@
       <w:rFonts w:ascii="Book Antiqua" w:hAnsi="Book Antiqua"/>
     </w:rPr>
   </w:style>
-  <w:style w:type="paragraph" w:styleId="InfoBlue" w:customStyle="1">
+  <w:style w:type="paragraph" w:customStyle="1" w:styleId="InfoBlue">
     <w:name w:val="InfoBlue"/>
     <w:basedOn w:val="Normal"/>
     <w:next w:val="BodyText"/>
@@ -5523,7 +5471,7 @@
       <w:bCs/>
     </w:rPr>
   </w:style>
-  <w:style w:type="paragraph" w:styleId="infoblue0" w:customStyle="1">
+  <w:style w:type="paragraph" w:customStyle="1" w:styleId="infoblue0">
     <w:name w:val="infoblue"/>
     <w:basedOn w:val="Normal"/>
     <w:pPr>
@@ -5573,11 +5521,11 @@
       <w:szCs w:val="16"/>
     </w:rPr>
   </w:style>
-  <w:style w:type="character" w:styleId="grame" w:customStyle="1">
+  <w:style w:type="character" w:customStyle="1" w:styleId="grame">
     <w:name w:val="grame"/>
     <w:basedOn w:val="DefaultParagraphFont"/>
   </w:style>
-  <w:style w:type="character" w:styleId="spelle" w:customStyle="1">
+  <w:style w:type="character" w:customStyle="1" w:styleId="spelle">
     <w:name w:val="spelle"/>
     <w:basedOn w:val="DefaultParagraphFont"/>
   </w:style>

</xml_diff>